<commit_message>
Arreglo de diagramas de secuencia y de clases
</commit_message>
<xml_diff>
--- a/docum/TrabajoDeCampo-Grupo7.docx
+++ b/docum/TrabajoDeCampo-Grupo7.docx
@@ -241,7 +241,15 @@
         <w:ind w:firstLine="720"/>
       </w:pPr>
       <w:r>
-        <w:t>Dr. Carruthers, Juan Andrés</w:t>
+        <w:t xml:space="preserve">Dr. </w:t>
+      </w:r>
+      <w:proofErr w:type="spellStart"/>
+      <w:r>
+        <w:t>Carruthers</w:t>
+      </w:r>
+      <w:proofErr w:type="spellEnd"/>
+      <w:r>
+        <w:t>, Juan Andrés</w:t>
       </w:r>
     </w:p>
     <w:p/>
@@ -267,7 +275,14 @@
     <w:p>
       <w:r>
         <w:tab/>
-        <w:t>Marcori, Joel</w:t>
+      </w:r>
+      <w:proofErr w:type="spellStart"/>
+      <w:r>
+        <w:t>Marcori</w:t>
+      </w:r>
+      <w:proofErr w:type="spellEnd"/>
+      <w:r>
+        <w:t>, Joel</w:t>
       </w:r>
       <w:r>
         <w:t xml:space="preserve"> Jesús</w:t>
@@ -349,9 +364,9 @@
         <w:t>7</w:t>
       </w:r>
     </w:p>
-    <w:bookmarkStart w:id="4" w:name="_q74uiof33p0u" w:colFirst="0" w:colLast="0" w:displacedByCustomXml="next"/>
+    <w:bookmarkStart w:id="4" w:name="_ymovp59xph2l" w:colFirst="0" w:colLast="0" w:displacedByCustomXml="next"/>
     <w:bookmarkEnd w:id="4" w:displacedByCustomXml="next"/>
-    <w:bookmarkStart w:id="5" w:name="_ymovp59xph2l" w:colFirst="0" w:colLast="0" w:displacedByCustomXml="next"/>
+    <w:bookmarkStart w:id="5" w:name="_q74uiof33p0u" w:colFirst="0" w:colLast="0" w:displacedByCustomXml="next"/>
     <w:bookmarkEnd w:id="5" w:displacedByCustomXml="next"/>
     <w:bookmarkStart w:id="6" w:name="_Toc196957901" w:displacedByCustomXml="next"/>
     <w:sdt>
@@ -4395,6 +4410,9 @@
           <w:tab w:val="left" w:pos="1830"/>
         </w:tabs>
         <w:jc w:val="both"/>
+        <w:rPr>
+          <w:noProof/>
+        </w:rPr>
       </w:pPr>
       <w:r>
         <w:fldChar w:fldCharType="end"/>
@@ -4413,7 +4431,7 @@
       <w:pPr>
         <w:pStyle w:val="Tabladeilustraciones"/>
         <w:tabs>
-          <w:tab w:val="right" w:leader="underscore" w:pos="9063"/>
+          <w:tab w:val="right" w:pos="9063"/>
         </w:tabs>
         <w:rPr>
           <w:rFonts w:asciiTheme="minorHAnsi" w:eastAsiaTheme="minorEastAsia" w:hAnsiTheme="minorHAnsi" w:cstheme="minorBidi"/>
@@ -4427,7 +4445,7 @@
           <w14:ligatures w14:val="standardContextual"/>
         </w:rPr>
       </w:pPr>
-      <w:hyperlink w:anchor="_Toc196957946" w:history="1">
+      <w:hyperlink w:anchor="_Toc197023401" w:history="1">
         <w:r>
           <w:rPr>
             <w:rStyle w:val="Hipervnculo"/>
@@ -4454,7 +4472,7 @@
             <w:noProof/>
             <w:webHidden/>
           </w:rPr>
-          <w:instrText xml:space="preserve"> PAGEREF _Toc196957946 \h </w:instrText>
+          <w:instrText xml:space="preserve"> PAGEREF _Toc197023401 \h </w:instrText>
         </w:r>
         <w:r>
           <w:rPr>
@@ -4489,7 +4507,7 @@
       <w:pPr>
         <w:pStyle w:val="Tabladeilustraciones"/>
         <w:tabs>
-          <w:tab w:val="right" w:leader="underscore" w:pos="9063"/>
+          <w:tab w:val="right" w:pos="9063"/>
         </w:tabs>
         <w:rPr>
           <w:rFonts w:asciiTheme="minorHAnsi" w:eastAsiaTheme="minorEastAsia" w:hAnsiTheme="minorHAnsi" w:cstheme="minorBidi"/>
@@ -4503,7 +4521,7 @@
           <w14:ligatures w14:val="standardContextual"/>
         </w:rPr>
       </w:pPr>
-      <w:hyperlink w:anchor="_Toc196957947" w:history="1">
+      <w:hyperlink w:anchor="_Toc197023402" w:history="1">
         <w:r>
           <w:rPr>
             <w:rStyle w:val="Hipervnculo"/>
@@ -4530,7 +4548,7 @@
             <w:noProof/>
             <w:webHidden/>
           </w:rPr>
-          <w:instrText xml:space="preserve"> PAGEREF _Toc196957947 \h </w:instrText>
+          <w:instrText xml:space="preserve"> PAGEREF _Toc197023402 \h </w:instrText>
         </w:r>
         <w:r>
           <w:rPr>
@@ -4565,7 +4583,7 @@
       <w:pPr>
         <w:pStyle w:val="Tabladeilustraciones"/>
         <w:tabs>
-          <w:tab w:val="right" w:leader="underscore" w:pos="9063"/>
+          <w:tab w:val="right" w:pos="9063"/>
         </w:tabs>
         <w:rPr>
           <w:rFonts w:asciiTheme="minorHAnsi" w:eastAsiaTheme="minorEastAsia" w:hAnsiTheme="minorHAnsi" w:cstheme="minorBidi"/>
@@ -4579,7 +4597,7 @@
           <w14:ligatures w14:val="standardContextual"/>
         </w:rPr>
       </w:pPr>
-      <w:hyperlink w:anchor="_Toc196957948" w:history="1">
+      <w:hyperlink w:anchor="_Toc197023403" w:history="1">
         <w:r>
           <w:rPr>
             <w:rStyle w:val="Hipervnculo"/>
@@ -4606,7 +4624,7 @@
             <w:noProof/>
             <w:webHidden/>
           </w:rPr>
-          <w:instrText xml:space="preserve"> PAGEREF _Toc196957948 \h </w:instrText>
+          <w:instrText xml:space="preserve"> PAGEREF _Toc197023403 \h </w:instrText>
         </w:r>
         <w:r>
           <w:rPr>
@@ -4641,7 +4659,7 @@
       <w:pPr>
         <w:pStyle w:val="Tabladeilustraciones"/>
         <w:tabs>
-          <w:tab w:val="right" w:leader="underscore" w:pos="9063"/>
+          <w:tab w:val="right" w:pos="9063"/>
         </w:tabs>
         <w:rPr>
           <w:rFonts w:asciiTheme="minorHAnsi" w:eastAsiaTheme="minorEastAsia" w:hAnsiTheme="minorHAnsi" w:cstheme="minorBidi"/>
@@ -4655,7 +4673,7 @@
           <w14:ligatures w14:val="standardContextual"/>
         </w:rPr>
       </w:pPr>
-      <w:hyperlink w:anchor="_Toc196957949" w:history="1">
+      <w:hyperlink w:anchor="_Toc197023404" w:history="1">
         <w:r>
           <w:rPr>
             <w:rStyle w:val="Hipervnculo"/>
@@ -4682,7 +4700,7 @@
             <w:noProof/>
             <w:webHidden/>
           </w:rPr>
-          <w:instrText xml:space="preserve"> PAGEREF _Toc196957949 \h </w:instrText>
+          <w:instrText xml:space="preserve"> PAGEREF _Toc197023404 \h </w:instrText>
         </w:r>
         <w:r>
           <w:rPr>
@@ -4717,7 +4735,7 @@
       <w:pPr>
         <w:pStyle w:val="Tabladeilustraciones"/>
         <w:tabs>
-          <w:tab w:val="right" w:leader="underscore" w:pos="9063"/>
+          <w:tab w:val="right" w:pos="9063"/>
         </w:tabs>
         <w:rPr>
           <w:rFonts w:asciiTheme="minorHAnsi" w:eastAsiaTheme="minorEastAsia" w:hAnsiTheme="minorHAnsi" w:cstheme="minorBidi"/>
@@ -4731,7 +4749,7 @@
           <w14:ligatures w14:val="standardContextual"/>
         </w:rPr>
       </w:pPr>
-      <w:hyperlink w:anchor="_Toc196957950" w:history="1">
+      <w:hyperlink w:anchor="_Toc197023405" w:history="1">
         <w:r>
           <w:rPr>
             <w:rStyle w:val="Hipervnculo"/>
@@ -4758,7 +4776,7 @@
             <w:noProof/>
             <w:webHidden/>
           </w:rPr>
-          <w:instrText xml:space="preserve"> PAGEREF _Toc196957950 \h </w:instrText>
+          <w:instrText xml:space="preserve"> PAGEREF _Toc197023405 \h </w:instrText>
         </w:r>
         <w:r>
           <w:rPr>
@@ -4793,7 +4811,7 @@
       <w:pPr>
         <w:pStyle w:val="Tabladeilustraciones"/>
         <w:tabs>
-          <w:tab w:val="right" w:leader="underscore" w:pos="9063"/>
+          <w:tab w:val="right" w:pos="9063"/>
         </w:tabs>
         <w:rPr>
           <w:rFonts w:asciiTheme="minorHAnsi" w:eastAsiaTheme="minorEastAsia" w:hAnsiTheme="minorHAnsi" w:cstheme="minorBidi"/>
@@ -4807,13 +4825,35 @@
           <w14:ligatures w14:val="standardContextual"/>
         </w:rPr>
       </w:pPr>
-      <w:hyperlink w:anchor="_Toc196957951" w:history="1">
+      <w:hyperlink w:anchor="_Toc197023406" w:history="1">
         <w:r>
           <w:rPr>
             <w:rStyle w:val="Hipervnculo"/>
-            <w:noProof/>
-          </w:rPr>
-          <w:t>Fig. 2.7. 6. Diagrama de Secuencia de Registrar Ventas – Curso Normal</w:t>
+            <w:bCs/>
+            <w:noProof/>
+          </w:rPr>
+          <w:t>Fig. 2.7. 6.</w:t>
+        </w:r>
+        <w:r>
+          <w:rPr>
+            <w:rStyle w:val="Hipervnculo"/>
+            <w:noProof/>
+          </w:rPr>
+          <w:t xml:space="preserve"> Diagrama de Secuencia de Registrar V</w:t>
+        </w:r>
+        <w:r>
+          <w:rPr>
+            <w:rStyle w:val="Hipervnculo"/>
+            <w:noProof/>
+          </w:rPr>
+          <w:t>e</w:t>
+        </w:r>
+        <w:r>
+          <w:rPr>
+            <w:rStyle w:val="Hipervnculo"/>
+            <w:noProof/>
+          </w:rPr>
+          <w:t>ntas – Curso Normal</w:t>
         </w:r>
         <w:r>
           <w:rPr>
@@ -4834,7 +4874,7 @@
             <w:noProof/>
             <w:webHidden/>
           </w:rPr>
-          <w:instrText xml:space="preserve"> PAGEREF _Toc196957951 \h </w:instrText>
+          <w:instrText xml:space="preserve"> PAGEREF _Toc197023406 \h </w:instrText>
         </w:r>
         <w:r>
           <w:rPr>
@@ -4869,7 +4909,7 @@
       <w:pPr>
         <w:pStyle w:val="Tabladeilustraciones"/>
         <w:tabs>
-          <w:tab w:val="right" w:leader="underscore" w:pos="9063"/>
+          <w:tab w:val="right" w:pos="9063"/>
         </w:tabs>
         <w:rPr>
           <w:rFonts w:asciiTheme="minorHAnsi" w:eastAsiaTheme="minorEastAsia" w:hAnsiTheme="minorHAnsi" w:cstheme="minorBidi"/>
@@ -4883,7 +4923,7 @@
           <w14:ligatures w14:val="standardContextual"/>
         </w:rPr>
       </w:pPr>
-      <w:hyperlink w:anchor="_Toc196957952" w:history="1">
+      <w:hyperlink w:anchor="_Toc197023407" w:history="1">
         <w:r>
           <w:rPr>
             <w:rStyle w:val="Hipervnculo"/>
@@ -4910,7 +4950,7 @@
             <w:noProof/>
             <w:webHidden/>
           </w:rPr>
-          <w:instrText xml:space="preserve"> PAGEREF _Toc196957952 \h </w:instrText>
+          <w:instrText xml:space="preserve"> PAGEREF _Toc197023407 \h </w:instrText>
         </w:r>
         <w:r>
           <w:rPr>
@@ -4945,7 +4985,7 @@
       <w:pPr>
         <w:pStyle w:val="Tabladeilustraciones"/>
         <w:tabs>
-          <w:tab w:val="right" w:leader="underscore" w:pos="9063"/>
+          <w:tab w:val="right" w:pos="9063"/>
         </w:tabs>
         <w:rPr>
           <w:rFonts w:asciiTheme="minorHAnsi" w:eastAsiaTheme="minorEastAsia" w:hAnsiTheme="minorHAnsi" w:cstheme="minorBidi"/>
@@ -4959,7 +4999,7 @@
           <w14:ligatures w14:val="standardContextual"/>
         </w:rPr>
       </w:pPr>
-      <w:hyperlink w:anchor="_Toc196957953" w:history="1">
+      <w:hyperlink w:anchor="_Toc197023408" w:history="1">
         <w:r>
           <w:rPr>
             <w:rStyle w:val="Hipervnculo"/>
@@ -4986,7 +5026,7 @@
             <w:noProof/>
             <w:webHidden/>
           </w:rPr>
-          <w:instrText xml:space="preserve"> PAGEREF _Toc196957953 \h </w:instrText>
+          <w:instrText xml:space="preserve"> PAGEREF _Toc197023408 \h </w:instrText>
         </w:r>
         <w:r>
           <w:rPr>
@@ -5006,7 +5046,7 @@
             <w:noProof/>
             <w:webHidden/>
           </w:rPr>
-          <w:t>36</w:t>
+          <w:t>37</w:t>
         </w:r>
         <w:r>
           <w:rPr>
@@ -5021,7 +5061,7 @@
       <w:pPr>
         <w:pStyle w:val="Tabladeilustraciones"/>
         <w:tabs>
-          <w:tab w:val="right" w:leader="underscore" w:pos="9063"/>
+          <w:tab w:val="right" w:pos="9063"/>
         </w:tabs>
         <w:rPr>
           <w:rFonts w:asciiTheme="minorHAnsi" w:eastAsiaTheme="minorEastAsia" w:hAnsiTheme="minorHAnsi" w:cstheme="minorBidi"/>
@@ -5035,7 +5075,7 @@
           <w14:ligatures w14:val="standardContextual"/>
         </w:rPr>
       </w:pPr>
-      <w:hyperlink w:anchor="_Toc196957954" w:history="1">
+      <w:hyperlink w:anchor="_Toc197023409" w:history="1">
         <w:r>
           <w:rPr>
             <w:rStyle w:val="Hipervnculo"/>
@@ -5062,7 +5102,7 @@
             <w:noProof/>
             <w:webHidden/>
           </w:rPr>
-          <w:instrText xml:space="preserve"> PAGEREF _Toc196957954 \h </w:instrText>
+          <w:instrText xml:space="preserve"> PAGEREF _Toc197023409 \h </w:instrText>
         </w:r>
         <w:r>
           <w:rPr>
@@ -5097,7 +5137,7 @@
       <w:pPr>
         <w:pStyle w:val="Tabladeilustraciones"/>
         <w:tabs>
-          <w:tab w:val="right" w:leader="underscore" w:pos="9063"/>
+          <w:tab w:val="right" w:pos="9063"/>
         </w:tabs>
         <w:rPr>
           <w:rFonts w:asciiTheme="minorHAnsi" w:eastAsiaTheme="minorEastAsia" w:hAnsiTheme="minorHAnsi" w:cstheme="minorBidi"/>
@@ -5111,7 +5151,7 @@
           <w14:ligatures w14:val="standardContextual"/>
         </w:rPr>
       </w:pPr>
-      <w:hyperlink w:anchor="_Toc196957955" w:history="1">
+      <w:hyperlink w:anchor="_Toc197023410" w:history="1">
         <w:r>
           <w:rPr>
             <w:rStyle w:val="Hipervnculo"/>
@@ -5138,7 +5178,7 @@
             <w:noProof/>
             <w:webHidden/>
           </w:rPr>
-          <w:instrText xml:space="preserve"> PAGEREF _Toc196957955 \h </w:instrText>
+          <w:instrText xml:space="preserve"> PAGEREF _Toc197023410 \h </w:instrText>
         </w:r>
         <w:r>
           <w:rPr>
@@ -5173,7 +5213,7 @@
       <w:pPr>
         <w:pStyle w:val="Tabladeilustraciones"/>
         <w:tabs>
-          <w:tab w:val="right" w:leader="underscore" w:pos="9063"/>
+          <w:tab w:val="right" w:pos="9063"/>
         </w:tabs>
         <w:rPr>
           <w:rFonts w:asciiTheme="minorHAnsi" w:eastAsiaTheme="minorEastAsia" w:hAnsiTheme="minorHAnsi" w:cstheme="minorBidi"/>
@@ -5187,7 +5227,7 @@
           <w14:ligatures w14:val="standardContextual"/>
         </w:rPr>
       </w:pPr>
-      <w:hyperlink w:anchor="_Toc196957956" w:history="1">
+      <w:hyperlink w:anchor="_Toc197023411" w:history="1">
         <w:r>
           <w:rPr>
             <w:rStyle w:val="Hipervnculo"/>
@@ -5214,7 +5254,7 @@
             <w:noProof/>
             <w:webHidden/>
           </w:rPr>
-          <w:instrText xml:space="preserve"> PAGEREF _Toc196957956 \h </w:instrText>
+          <w:instrText xml:space="preserve"> PAGEREF _Toc197023411 \h </w:instrText>
         </w:r>
         <w:r>
           <w:rPr>
@@ -5249,7 +5289,7 @@
       <w:pPr>
         <w:pStyle w:val="Tabladeilustraciones"/>
         <w:tabs>
-          <w:tab w:val="right" w:leader="underscore" w:pos="9063"/>
+          <w:tab w:val="right" w:pos="9063"/>
         </w:tabs>
         <w:rPr>
           <w:rFonts w:asciiTheme="minorHAnsi" w:eastAsiaTheme="minorEastAsia" w:hAnsiTheme="minorHAnsi" w:cstheme="minorBidi"/>
@@ -5263,7 +5303,7 @@
           <w14:ligatures w14:val="standardContextual"/>
         </w:rPr>
       </w:pPr>
-      <w:hyperlink w:anchor="_Toc196957957" w:history="1">
+      <w:hyperlink w:anchor="_Toc197023412" w:history="1">
         <w:r>
           <w:rPr>
             <w:rStyle w:val="Hipervnculo"/>
@@ -5290,7 +5330,7 @@
             <w:noProof/>
             <w:webHidden/>
           </w:rPr>
-          <w:instrText xml:space="preserve"> PAGEREF _Toc196957957 \h </w:instrText>
+          <w:instrText xml:space="preserve"> PAGEREF _Toc197023412 \h </w:instrText>
         </w:r>
         <w:r>
           <w:rPr>
@@ -5325,7 +5365,7 @@
       <w:pPr>
         <w:pStyle w:val="Tabladeilustraciones"/>
         <w:tabs>
-          <w:tab w:val="right" w:leader="underscore" w:pos="9063"/>
+          <w:tab w:val="right" w:pos="9063"/>
         </w:tabs>
         <w:rPr>
           <w:rFonts w:asciiTheme="minorHAnsi" w:eastAsiaTheme="minorEastAsia" w:hAnsiTheme="minorHAnsi" w:cstheme="minorBidi"/>
@@ -5339,7 +5379,7 @@
           <w14:ligatures w14:val="standardContextual"/>
         </w:rPr>
       </w:pPr>
-      <w:hyperlink w:anchor="_Toc196957958" w:history="1">
+      <w:hyperlink w:anchor="_Toc197023413" w:history="1">
         <w:r>
           <w:rPr>
             <w:rStyle w:val="Hipervnculo"/>
@@ -5366,7 +5406,7 @@
             <w:noProof/>
             <w:webHidden/>
           </w:rPr>
-          <w:instrText xml:space="preserve"> PAGEREF _Toc196957958 \h </w:instrText>
+          <w:instrText xml:space="preserve"> PAGEREF _Toc197023413 \h </w:instrText>
         </w:r>
         <w:r>
           <w:rPr>
@@ -5401,7 +5441,7 @@
       <w:pPr>
         <w:pStyle w:val="Tabladeilustraciones"/>
         <w:tabs>
-          <w:tab w:val="right" w:leader="underscore" w:pos="9063"/>
+          <w:tab w:val="right" w:pos="9063"/>
         </w:tabs>
         <w:rPr>
           <w:rFonts w:asciiTheme="minorHAnsi" w:eastAsiaTheme="minorEastAsia" w:hAnsiTheme="minorHAnsi" w:cstheme="minorBidi"/>
@@ -5415,13 +5455,27 @@
           <w14:ligatures w14:val="standardContextual"/>
         </w:rPr>
       </w:pPr>
-      <w:hyperlink w:anchor="_Toc196957959" w:history="1">
+      <w:hyperlink w:anchor="_Toc197023414" w:history="1">
         <w:r>
           <w:rPr>
             <w:rStyle w:val="Hipervnculo"/>
             <w:noProof/>
           </w:rPr>
-          <w:t>Fig. 2.7. 14. Diagrama de Clases</w:t>
+          <w:t xml:space="preserve">Fig. 2.7. 14. Diagrama de </w:t>
+        </w:r>
+        <w:r>
+          <w:rPr>
+            <w:rStyle w:val="Hipervnculo"/>
+            <w:noProof/>
+          </w:rPr>
+          <w:t>C</w:t>
+        </w:r>
+        <w:r>
+          <w:rPr>
+            <w:rStyle w:val="Hipervnculo"/>
+            <w:noProof/>
+          </w:rPr>
+          <w:t>lases</w:t>
         </w:r>
         <w:r>
           <w:rPr>
@@ -5442,7 +5496,7 @@
             <w:noProof/>
             <w:webHidden/>
           </w:rPr>
-          <w:instrText xml:space="preserve"> PAGEREF _Toc196957959 \h </w:instrText>
+          <w:instrText xml:space="preserve"> PAGEREF _Toc197023414 \h </w:instrText>
         </w:r>
         <w:r>
           <w:rPr>
@@ -5477,7 +5531,7 @@
       <w:pPr>
         <w:pStyle w:val="Tabladeilustraciones"/>
         <w:tabs>
-          <w:tab w:val="right" w:leader="underscore" w:pos="9063"/>
+          <w:tab w:val="right" w:pos="9063"/>
         </w:tabs>
         <w:rPr>
           <w:rFonts w:asciiTheme="minorHAnsi" w:eastAsiaTheme="minorEastAsia" w:hAnsiTheme="minorHAnsi" w:cstheme="minorBidi"/>
@@ -5491,7 +5545,7 @@
           <w14:ligatures w14:val="standardContextual"/>
         </w:rPr>
       </w:pPr>
-      <w:hyperlink w:anchor="_Toc196957960" w:history="1">
+      <w:hyperlink w:anchor="_Toc197023415" w:history="1">
         <w:r>
           <w:rPr>
             <w:rStyle w:val="Hipervnculo"/>
@@ -5518,7 +5572,7 @@
             <w:noProof/>
             <w:webHidden/>
           </w:rPr>
-          <w:instrText xml:space="preserve"> PAGEREF _Toc196957960 \h </w:instrText>
+          <w:instrText xml:space="preserve"> PAGEREF _Toc197023415 \h </w:instrText>
         </w:r>
         <w:r>
           <w:rPr>
@@ -7677,7 +7731,15 @@
         <w:jc w:val="both"/>
       </w:pPr>
       <w:r>
-        <w:t>Este documento servirá como base de comunicación entre los desarrolladores, los usuarios y los stakeholders del sistema.</w:t>
+        <w:t xml:space="preserve">Este documento servirá como base de comunicación entre los desarrolladores, los usuarios y los </w:t>
+      </w:r>
+      <w:proofErr w:type="spellStart"/>
+      <w:r>
+        <w:t>stakeholders</w:t>
+      </w:r>
+      <w:proofErr w:type="spellEnd"/>
+      <w:r>
+        <w:t xml:space="preserve"> del sistema.</w:t>
       </w:r>
     </w:p>
     <w:p>
@@ -7712,11 +7774,21 @@
         <w:jc w:val="both"/>
       </w:pPr>
       <w:r>
-        <w:t xml:space="preserve">Actualmente existen soluciones genéricas como Odoo, </w:t>
-      </w:r>
+        <w:t xml:space="preserve">Actualmente existen soluciones genéricas como </w:t>
+      </w:r>
+      <w:proofErr w:type="spellStart"/>
+      <w:r>
+        <w:t>Odoo</w:t>
+      </w:r>
+      <w:proofErr w:type="spellEnd"/>
+      <w:r>
+        <w:t xml:space="preserve">, </w:t>
+      </w:r>
+      <w:proofErr w:type="spellStart"/>
       <w:r>
         <w:t>Lightspeed</w:t>
       </w:r>
+      <w:proofErr w:type="spellEnd"/>
       <w:r>
         <w:t xml:space="preserve"> o Square POS, las cuales ofrecen funcionalidades robustas pero que, en muchos casos, resultan excesivamente complejas o costosas para negocios especializados</w:t>
       </w:r>
@@ -8062,7 +8134,21 @@
         <w:rPr>
           <w:lang w:val="es-AR"/>
         </w:rPr>
-        <w:t xml:space="preserve"> basadas en el feedback real del cliente.</w:t>
+        <w:t xml:space="preserve"> basadas en el </w:t>
+      </w:r>
+      <w:proofErr w:type="spellStart"/>
+      <w:r>
+        <w:rPr>
+          <w:lang w:val="es-AR"/>
+        </w:rPr>
+        <w:t>feedback</w:t>
+      </w:r>
+      <w:proofErr w:type="spellEnd"/>
+      <w:r>
+        <w:rPr>
+          <w:lang w:val="es-AR"/>
+        </w:rPr>
+        <w:t xml:space="preserve"> real del cliente.</w:t>
       </w:r>
     </w:p>
     <w:p>
@@ -8099,7 +8185,15 @@
         <w:jc w:val="both"/>
       </w:pPr>
       <w:r>
-        <w:t xml:space="preserve">SCRUM es un marco de trabajo ágil ampliamente utilizado en el desarrollo de software que se centra en la colaboración, la flexibilidad y la entrega continua de productos de calidad. En SCRUM, los equipos trabajan en iteraciones cortas llamadas "sprints", generalmente de 2 a 4 semanas, donde se planifican, desarrollan, prueban y entregan incrementos del producto. </w:t>
+        <w:t>SCRUM es un marco de trabajo ágil ampliamente utilizado en el desarrollo de software que se centra en la colaboración, la flexibilidad y la entrega continua de productos de calidad. En SCRUM, los equipos trabajan en iteraciones cortas llamadas "</w:t>
+      </w:r>
+      <w:proofErr w:type="spellStart"/>
+      <w:r>
+        <w:t>sprints</w:t>
+      </w:r>
+      <w:proofErr w:type="spellEnd"/>
+      <w:r>
+        <w:t xml:space="preserve">", generalmente de 2 a 4 semanas, donde se planifican, desarrollan, prueban y entregan incrementos del producto. </w:t>
       </w:r>
     </w:p>
     <w:p>
@@ -8107,7 +8201,23 @@
         <w:jc w:val="both"/>
       </w:pPr>
       <w:r>
-        <w:t>El proceso está impulsado por roles clave como el Scrum Master, responsable de facilitar el proceso y eliminar obstáculos, y el Product Owner, encargado de definir las prioridades del backlog y asegurar el valor del producto.</w:t>
+        <w:t xml:space="preserve">El proceso está impulsado por roles clave como el Scrum Master, responsable de facilitar el proceso y eliminar obstáculos, y el </w:t>
+      </w:r>
+      <w:proofErr w:type="spellStart"/>
+      <w:r>
+        <w:t>Product</w:t>
+      </w:r>
+      <w:proofErr w:type="spellEnd"/>
+      <w:r>
+        <w:t xml:space="preserve"> </w:t>
+      </w:r>
+      <w:proofErr w:type="spellStart"/>
+      <w:r>
+        <w:t>Owner</w:t>
+      </w:r>
+      <w:proofErr w:type="spellEnd"/>
+      <w:r>
+        <w:t>, encargado de definir las prioridades del backlog y asegurar el valor del producto.</w:t>
       </w:r>
     </w:p>
     <w:p>
@@ -8275,6 +8385,11 @@
         <w:rPr>
           <w:noProof/>
         </w:rPr>
+      </w:r>
+      <w:r>
+        <w:rPr>
+          <w:noProof/>
+        </w:rPr>
         <w:fldChar w:fldCharType="separate"/>
       </w:r>
       <w:r>
@@ -8531,7 +8646,15 @@
         <w:t>reamos</w:t>
       </w:r>
       <w:r>
-        <w:t xml:space="preserve"> las historias de usuarios con la información obtenida en la educción de requerimientos</w:t>
+        <w:t xml:space="preserve"> las historias de usuarios con la información obtenida en la </w:t>
+      </w:r>
+      <w:proofErr w:type="spellStart"/>
+      <w:r>
+        <w:t>educción</w:t>
+      </w:r>
+      <w:proofErr w:type="spellEnd"/>
+      <w:r>
+        <w:t xml:space="preserve"> de requerimientos</w:t>
       </w:r>
       <w:r>
         <w:t xml:space="preserve"> (estas se encuentran en </w:t>
@@ -8595,7 +8718,15 @@
         <w:t>agruparán</w:t>
       </w:r>
       <w:r>
-        <w:t xml:space="preserve"> en sprints de 3 </w:t>
+        <w:t xml:space="preserve"> en </w:t>
+      </w:r>
+      <w:proofErr w:type="spellStart"/>
+      <w:r>
+        <w:t>sprints</w:t>
+      </w:r>
+      <w:proofErr w:type="spellEnd"/>
+      <w:r>
+        <w:t xml:space="preserve"> de 3 </w:t>
       </w:r>
       <w:r>
         <w:t>meses, con reuniones semanales para verificar los avances en el proyecto</w:t>
@@ -8650,19 +8781,37 @@
           <w:b w:val="0"/>
           <w:bCs w:val="0"/>
         </w:rPr>
-        <w:t>2.2.1 Brainstorming</w:t>
+        <w:t xml:space="preserve">2.2.1 </w:t>
+      </w:r>
+      <w:proofErr w:type="spellStart"/>
+      <w:r>
+        <w:rPr>
+          <w:rStyle w:val="Textoennegrita"/>
+          <w:b w:val="0"/>
+          <w:bCs w:val="0"/>
+        </w:rPr>
+        <w:t>Brainstorming</w:t>
       </w:r>
       <w:bookmarkEnd w:id="26"/>
+      <w:proofErr w:type="spellEnd"/>
     </w:p>
     <w:p>
       <w:r>
         <w:t xml:space="preserve">En la fase inicial, se realizaron sesiones de </w:t>
       </w:r>
+      <w:proofErr w:type="spellStart"/>
       <w:r>
         <w:rPr>
           <w:rStyle w:val="Textoennegrita"/>
         </w:rPr>
-        <w:t xml:space="preserve">brainstorming (lluvia de ideas) </w:t>
+        <w:t>brainstorming</w:t>
+      </w:r>
+      <w:proofErr w:type="spellEnd"/>
+      <w:r>
+        <w:rPr>
+          <w:rStyle w:val="Textoennegrita"/>
+        </w:rPr>
+        <w:t xml:space="preserve"> (lluvia de ideas) </w:t>
       </w:r>
       <w:r>
         <w:t>con los miembros del equipo de desarrollo.</w:t>
@@ -8687,7 +8836,21 @@
         <w:rPr>
           <w:rStyle w:val="Textoennegrita"/>
         </w:rPr>
-        <w:t>Resultados del Brainstorming:</w:t>
+        <w:t xml:space="preserve">Resultados del </w:t>
+      </w:r>
+      <w:proofErr w:type="spellStart"/>
+      <w:r>
+        <w:rPr>
+          <w:rStyle w:val="Textoennegrita"/>
+        </w:rPr>
+        <w:t>Brainstorming</w:t>
+      </w:r>
+      <w:proofErr w:type="spellEnd"/>
+      <w:r>
+        <w:rPr>
+          <w:rStyle w:val="Textoennegrita"/>
+        </w:rPr>
+        <w:t>:</w:t>
       </w:r>
     </w:p>
     <w:p>
@@ -9547,7 +9710,63 @@
         <w:rPr>
           <w:lang w:val="es-AR"/>
         </w:rPr>
-        <w:t>CRUD: Create, Read, Update, Delete.</w:t>
+        <w:t xml:space="preserve">CRUD: </w:t>
+      </w:r>
+      <w:proofErr w:type="spellStart"/>
+      <w:r>
+        <w:rPr>
+          <w:lang w:val="es-AR"/>
+        </w:rPr>
+        <w:t>Create</w:t>
+      </w:r>
+      <w:proofErr w:type="spellEnd"/>
+      <w:r>
+        <w:rPr>
+          <w:lang w:val="es-AR"/>
+        </w:rPr>
+        <w:t xml:space="preserve">, </w:t>
+      </w:r>
+      <w:proofErr w:type="spellStart"/>
+      <w:r>
+        <w:rPr>
+          <w:lang w:val="es-AR"/>
+        </w:rPr>
+        <w:t>Read</w:t>
+      </w:r>
+      <w:proofErr w:type="spellEnd"/>
+      <w:r>
+        <w:rPr>
+          <w:lang w:val="es-AR"/>
+        </w:rPr>
+        <w:t xml:space="preserve">, </w:t>
+      </w:r>
+      <w:proofErr w:type="spellStart"/>
+      <w:r>
+        <w:rPr>
+          <w:lang w:val="es-AR"/>
+        </w:rPr>
+        <w:t>Update</w:t>
+      </w:r>
+      <w:proofErr w:type="spellEnd"/>
+      <w:r>
+        <w:rPr>
+          <w:lang w:val="es-AR"/>
+        </w:rPr>
+        <w:t xml:space="preserve">, </w:t>
+      </w:r>
+      <w:proofErr w:type="spellStart"/>
+      <w:r>
+        <w:rPr>
+          <w:lang w:val="es-AR"/>
+        </w:rPr>
+        <w:t>Delete</w:t>
+      </w:r>
+      <w:proofErr w:type="spellEnd"/>
+      <w:r>
+        <w:rPr>
+          <w:lang w:val="es-AR"/>
+        </w:rPr>
+        <w:t>.</w:t>
       </w:r>
     </w:p>
     <w:p>
@@ -10116,7 +10335,21 @@
         <w:rPr>
           <w:lang w:val="es-AR"/>
         </w:rPr>
-        <w:t>La aplicación será un sistema independiente de escritorio desarrollado en C# .NET utilizando Windows Forms, con una arquitectura en capas.</w:t>
+        <w:t xml:space="preserve">La aplicación será un sistema independiente de escritorio desarrollado en C# .NET utilizando Windows </w:t>
+      </w:r>
+      <w:proofErr w:type="spellStart"/>
+      <w:r>
+        <w:rPr>
+          <w:lang w:val="es-AR"/>
+        </w:rPr>
+        <w:t>Forms</w:t>
+      </w:r>
+      <w:proofErr w:type="spellEnd"/>
+      <w:r>
+        <w:rPr>
+          <w:lang w:val="es-AR"/>
+        </w:rPr>
+        <w:t>, con una arquitectura en capas.</w:t>
       </w:r>
     </w:p>
     <w:p>
@@ -10988,8 +11221,13 @@
         <w:t xml:space="preserve"> </w:t>
       </w:r>
       <w:r>
-        <w:t>C# .NET utilizando Windows Forms</w:t>
-      </w:r>
+        <w:t xml:space="preserve">C# .NET utilizando Windows </w:t>
+      </w:r>
+      <w:proofErr w:type="spellStart"/>
+      <w:r>
+        <w:t>Forms</w:t>
+      </w:r>
+      <w:proofErr w:type="spellEnd"/>
       <w:r>
         <w:t>,</w:t>
       </w:r>
@@ -12135,12 +12373,14 @@
                 <w:lang w:val="es-AR"/>
               </w:rPr>
             </w:pPr>
+            <w:proofErr w:type="spellStart"/>
             <w:r>
               <w:rPr>
                 <w:lang w:val="es-AR"/>
               </w:rPr>
               <w:t>N.°</w:t>
             </w:r>
+            <w:proofErr w:type="spellEnd"/>
           </w:p>
         </w:tc>
         <w:tc>
@@ -12853,7 +13093,15 @@
               </w:rPr>
             </w:pPr>
             <w:r>
-              <w:t>El sistema debe permitir backup de la base de datos manual.</w:t>
+              <w:t xml:space="preserve">El sistema debe permitir </w:t>
+            </w:r>
+            <w:proofErr w:type="spellStart"/>
+            <w:r>
+              <w:t>backup</w:t>
+            </w:r>
+            <w:proofErr w:type="spellEnd"/>
+            <w:r>
+              <w:t xml:space="preserve"> de la base de datos manual.</w:t>
             </w:r>
           </w:p>
         </w:tc>
@@ -14300,7 +14548,15 @@
               <w:jc w:val="both"/>
             </w:pPr>
             <w:r>
-              <w:t>Asignación de roles claros y realizar evaluaciones periódicas del desempeño del equipo y brindar feedback constructivo.</w:t>
+              <w:t xml:space="preserve">Asignación de roles claros y realizar evaluaciones periódicas del desempeño del equipo y brindar </w:t>
+            </w:r>
+            <w:proofErr w:type="spellStart"/>
+            <w:r>
+              <w:t>feedback</w:t>
+            </w:r>
+            <w:proofErr w:type="spellEnd"/>
+            <w:r>
+              <w:t xml:space="preserve"> constructivo.</w:t>
             </w:r>
           </w:p>
         </w:tc>
@@ -14610,7 +14866,15 @@
               <w:t>Desarrollar m</w:t>
             </w:r>
             <w:r>
-              <w:t>ecanismos de backup y validaciones de entrada</w:t>
+              <w:t xml:space="preserve">ecanismos de </w:t>
+            </w:r>
+            <w:proofErr w:type="spellStart"/>
+            <w:r>
+              <w:t>backup</w:t>
+            </w:r>
+            <w:proofErr w:type="spellEnd"/>
+            <w:r>
+              <w:t xml:space="preserve"> y validaciones de entrada</w:t>
             </w:r>
             <w:r>
               <w:t>.</w:t>
@@ -14759,7 +15023,23 @@
                 <w:b/>
                 <w:bCs/>
               </w:rPr>
-              <w:t>HU N.° 1: Registrar Venta</w:t>
+              <w:t xml:space="preserve">HU </w:t>
+            </w:r>
+            <w:proofErr w:type="spellStart"/>
+            <w:r>
+              <w:rPr>
+                <w:b/>
+                <w:bCs/>
+              </w:rPr>
+              <w:t>N.°</w:t>
+            </w:r>
+            <w:proofErr w:type="spellEnd"/>
+            <w:r>
+              <w:rPr>
+                <w:b/>
+                <w:bCs/>
+              </w:rPr>
+              <w:t xml:space="preserve"> 1: Registrar Venta</w:t>
             </w:r>
           </w:p>
         </w:tc>
@@ -14921,7 +15201,23 @@
                 <w:b/>
                 <w:bCs/>
               </w:rPr>
-              <w:t>HU N.° 2: Seleccionar Forma de Pago</w:t>
+              <w:t xml:space="preserve">HU </w:t>
+            </w:r>
+            <w:proofErr w:type="spellStart"/>
+            <w:r>
+              <w:rPr>
+                <w:b/>
+                <w:bCs/>
+              </w:rPr>
+              <w:t>N.°</w:t>
+            </w:r>
+            <w:proofErr w:type="spellEnd"/>
+            <w:r>
+              <w:rPr>
+                <w:b/>
+                <w:bCs/>
+              </w:rPr>
+              <w:t xml:space="preserve"> 2: Seleccionar Forma de Pago</w:t>
             </w:r>
           </w:p>
         </w:tc>
@@ -15078,7 +15374,23 @@
                 <w:b/>
                 <w:bCs/>
               </w:rPr>
-              <w:t xml:space="preserve">HU N.° 3: Buscar </w:t>
+              <w:t xml:space="preserve">HU </w:t>
+            </w:r>
+            <w:proofErr w:type="spellStart"/>
+            <w:r>
+              <w:rPr>
+                <w:b/>
+                <w:bCs/>
+              </w:rPr>
+              <w:t>N.°</w:t>
+            </w:r>
+            <w:proofErr w:type="spellEnd"/>
+            <w:r>
+              <w:rPr>
+                <w:b/>
+                <w:bCs/>
+              </w:rPr>
+              <w:t xml:space="preserve"> 3: Buscar </w:t>
             </w:r>
             <w:r>
               <w:rPr>
@@ -15275,7 +15587,23 @@
                 <w:b/>
                 <w:bCs/>
               </w:rPr>
-              <w:t>HU N.° 4: Agregar Producto</w:t>
+              <w:t xml:space="preserve">HU </w:t>
+            </w:r>
+            <w:proofErr w:type="spellStart"/>
+            <w:r>
+              <w:rPr>
+                <w:b/>
+                <w:bCs/>
+              </w:rPr>
+              <w:t>N.°</w:t>
+            </w:r>
+            <w:proofErr w:type="spellEnd"/>
+            <w:r>
+              <w:rPr>
+                <w:b/>
+                <w:bCs/>
+              </w:rPr>
+              <w:t xml:space="preserve"> 4: Agregar Producto</w:t>
             </w:r>
           </w:p>
         </w:tc>
@@ -15740,10 +16068,12 @@
         <w:tab/>
       </w:r>
       <w:bookmarkStart w:id="56" w:name="_Toc196957925"/>
+      <w:proofErr w:type="spellStart"/>
       <w:r>
         <w:t>Sprints</w:t>
       </w:r>
       <w:bookmarkEnd w:id="56"/>
+      <w:proofErr w:type="spellEnd"/>
     </w:p>
     <w:p>
       <w:pPr>
@@ -16452,8 +16782,13 @@
               <w:jc w:val="both"/>
             </w:pPr>
             <w:r>
-              <w:t>Piazza, Marcori</w:t>
-            </w:r>
+              <w:t xml:space="preserve">Piazza, </w:t>
+            </w:r>
+            <w:proofErr w:type="spellStart"/>
+            <w:r>
+              <w:t>Marcori</w:t>
+            </w:r>
+            <w:proofErr w:type="spellEnd"/>
           </w:p>
         </w:tc>
         <w:tc>
@@ -16571,8 +16906,13 @@
             <w:pPr>
               <w:jc w:val="both"/>
             </w:pPr>
-            <w:r>
-              <w:t>Marcori, Pintos</w:t>
+            <w:proofErr w:type="spellStart"/>
+            <w:r>
+              <w:t>Marcori</w:t>
+            </w:r>
+            <w:proofErr w:type="spellEnd"/>
+            <w:r>
+              <w:t>, Pintos</w:t>
             </w:r>
           </w:p>
         </w:tc>
@@ -16833,16 +17173,24 @@
                 <w:lang w:val="en-GB"/>
               </w:rPr>
             </w:pPr>
+            <w:proofErr w:type="spellStart"/>
             <w:r>
               <w:rPr>
                 <w:lang w:val="en-GB"/>
               </w:rPr>
-              <w:t>Diseño Sprint 1</w:t>
-            </w:r>
+              <w:t>Diseño</w:t>
+            </w:r>
+            <w:proofErr w:type="spellEnd"/>
             <w:r>
               <w:rPr>
                 <w:lang w:val="en-GB"/>
               </w:rPr>
+              <w:t xml:space="preserve"> Sprint 1</w:t>
+            </w:r>
+            <w:r>
+              <w:rPr>
+                <w:lang w:val="en-GB"/>
+              </w:rPr>
               <w:t>:</w:t>
             </w:r>
           </w:p>
@@ -16867,11 +17215,33 @@
                 <w:lang w:val="en-GB"/>
               </w:rPr>
             </w:pPr>
+            <w:proofErr w:type="spellStart"/>
             <w:r>
               <w:rPr>
                 <w:lang w:val="en-GB"/>
               </w:rPr>
-              <w:t>Planear el Sprint</w:t>
+              <w:t>Planear</w:t>
+            </w:r>
+            <w:proofErr w:type="spellEnd"/>
+            <w:r>
+              <w:rPr>
+                <w:lang w:val="en-GB"/>
+              </w:rPr>
+              <w:t xml:space="preserve"> </w:t>
+            </w:r>
+            <w:proofErr w:type="spellStart"/>
+            <w:r>
+              <w:rPr>
+                <w:lang w:val="en-GB"/>
+              </w:rPr>
+              <w:t>el</w:t>
+            </w:r>
+            <w:proofErr w:type="spellEnd"/>
+            <w:r>
+              <w:rPr>
+                <w:lang w:val="en-GB"/>
+              </w:rPr>
+              <w:t xml:space="preserve"> Sprint</w:t>
             </w:r>
           </w:p>
         </w:tc>
@@ -17062,9 +17432,11 @@
             <w:pPr>
               <w:jc w:val="both"/>
             </w:pPr>
+            <w:proofErr w:type="spellStart"/>
             <w:r>
               <w:t>Testing</w:t>
             </w:r>
+            <w:proofErr w:type="spellEnd"/>
           </w:p>
         </w:tc>
         <w:tc>
@@ -17148,16 +17520,24 @@
                 <w:lang w:val="en-GB"/>
               </w:rPr>
             </w:pPr>
+            <w:proofErr w:type="spellStart"/>
             <w:r>
               <w:rPr>
                 <w:lang w:val="en-GB"/>
               </w:rPr>
-              <w:t>Diseño Sprint 2</w:t>
-            </w:r>
+              <w:t>Diseño</w:t>
+            </w:r>
+            <w:proofErr w:type="spellEnd"/>
             <w:r>
               <w:rPr>
                 <w:lang w:val="en-GB"/>
               </w:rPr>
+              <w:t xml:space="preserve"> Sprint 2</w:t>
+            </w:r>
+            <w:r>
+              <w:rPr>
+                <w:lang w:val="en-GB"/>
+              </w:rPr>
               <w:t>:</w:t>
             </w:r>
           </w:p>
@@ -17176,11 +17556,33 @@
                 <w:lang w:val="en-GB"/>
               </w:rPr>
             </w:pPr>
+            <w:proofErr w:type="spellStart"/>
             <w:r>
               <w:rPr>
                 <w:lang w:val="en-GB"/>
               </w:rPr>
-              <w:t>Refinar el Product Backlog</w:t>
+              <w:t>Refinar</w:t>
+            </w:r>
+            <w:proofErr w:type="spellEnd"/>
+            <w:r>
+              <w:rPr>
+                <w:lang w:val="en-GB"/>
+              </w:rPr>
+              <w:t xml:space="preserve"> </w:t>
+            </w:r>
+            <w:proofErr w:type="spellStart"/>
+            <w:r>
+              <w:rPr>
+                <w:lang w:val="en-GB"/>
+              </w:rPr>
+              <w:t>el</w:t>
+            </w:r>
+            <w:proofErr w:type="spellEnd"/>
+            <w:r>
+              <w:rPr>
+                <w:lang w:val="en-GB"/>
+              </w:rPr>
+              <w:t xml:space="preserve"> Product Backlog</w:t>
             </w:r>
           </w:p>
           <w:p>
@@ -17194,7 +17596,21 @@
               <w:rPr>
                 <w:lang w:val="en-GB"/>
               </w:rPr>
-              <w:t>Rever el Sprint 1</w:t>
+              <w:t xml:space="preserve">Rever </w:t>
+            </w:r>
+            <w:proofErr w:type="spellStart"/>
+            <w:r>
+              <w:rPr>
+                <w:lang w:val="en-GB"/>
+              </w:rPr>
+              <w:t>el</w:t>
+            </w:r>
+            <w:proofErr w:type="spellEnd"/>
+            <w:r>
+              <w:rPr>
+                <w:lang w:val="en-GB"/>
+              </w:rPr>
+              <w:t xml:space="preserve"> Sprint 1</w:t>
             </w:r>
           </w:p>
           <w:p>
@@ -17204,11 +17620,33 @@
                 <w:lang w:val="en-GB"/>
               </w:rPr>
             </w:pPr>
+            <w:proofErr w:type="spellStart"/>
             <w:r>
               <w:rPr>
                 <w:lang w:val="en-GB"/>
               </w:rPr>
-              <w:t>Planear el Sprint 2</w:t>
+              <w:t>Planear</w:t>
+            </w:r>
+            <w:proofErr w:type="spellEnd"/>
+            <w:r>
+              <w:rPr>
+                <w:lang w:val="en-GB"/>
+              </w:rPr>
+              <w:t xml:space="preserve"> </w:t>
+            </w:r>
+            <w:proofErr w:type="spellStart"/>
+            <w:r>
+              <w:rPr>
+                <w:lang w:val="en-GB"/>
+              </w:rPr>
+              <w:t>el</w:t>
+            </w:r>
+            <w:proofErr w:type="spellEnd"/>
+            <w:r>
+              <w:rPr>
+                <w:lang w:val="en-GB"/>
+              </w:rPr>
+              <w:t xml:space="preserve"> Sprint 2</w:t>
             </w:r>
           </w:p>
         </w:tc>
@@ -17427,9 +17865,11 @@
             <w:pPr>
               <w:jc w:val="both"/>
             </w:pPr>
+            <w:proofErr w:type="spellStart"/>
             <w:r>
               <w:t>Testing</w:t>
             </w:r>
+            <w:proofErr w:type="spellEnd"/>
           </w:p>
         </w:tc>
         <w:tc>
@@ -17516,16 +17956,24 @@
                 <w:lang w:val="en-GB"/>
               </w:rPr>
             </w:pPr>
+            <w:proofErr w:type="spellStart"/>
             <w:r>
               <w:rPr>
                 <w:lang w:val="en-GB"/>
               </w:rPr>
-              <w:t>Diseño Sprint 3</w:t>
-            </w:r>
+              <w:t>Diseño</w:t>
+            </w:r>
+            <w:proofErr w:type="spellEnd"/>
             <w:r>
               <w:rPr>
                 <w:lang w:val="en-GB"/>
               </w:rPr>
+              <w:t xml:space="preserve"> Sprint 3</w:t>
+            </w:r>
+            <w:r>
+              <w:rPr>
+                <w:lang w:val="en-GB"/>
+              </w:rPr>
               <w:t>:</w:t>
             </w:r>
           </w:p>
@@ -17544,11 +17992,33 @@
                 <w:lang w:val="en-GB"/>
               </w:rPr>
             </w:pPr>
+            <w:proofErr w:type="spellStart"/>
             <w:r>
               <w:rPr>
                 <w:lang w:val="en-GB"/>
               </w:rPr>
-              <w:t>Refinar el Product Backlog</w:t>
+              <w:t>Refinar</w:t>
+            </w:r>
+            <w:proofErr w:type="spellEnd"/>
+            <w:r>
+              <w:rPr>
+                <w:lang w:val="en-GB"/>
+              </w:rPr>
+              <w:t xml:space="preserve"> </w:t>
+            </w:r>
+            <w:proofErr w:type="spellStart"/>
+            <w:r>
+              <w:rPr>
+                <w:lang w:val="en-GB"/>
+              </w:rPr>
+              <w:t>el</w:t>
+            </w:r>
+            <w:proofErr w:type="spellEnd"/>
+            <w:r>
+              <w:rPr>
+                <w:lang w:val="en-GB"/>
+              </w:rPr>
+              <w:t xml:space="preserve"> Product Backlog</w:t>
             </w:r>
           </w:p>
           <w:p>
@@ -17562,12 +18032,26 @@
               <w:rPr>
                 <w:lang w:val="en-GB"/>
               </w:rPr>
-              <w:t xml:space="preserve">Rever el Sprint </w:t>
-            </w:r>
+              <w:t xml:space="preserve">Rever </w:t>
+            </w:r>
+            <w:proofErr w:type="spellStart"/>
             <w:r>
               <w:rPr>
                 <w:lang w:val="en-GB"/>
               </w:rPr>
+              <w:t>el</w:t>
+            </w:r>
+            <w:proofErr w:type="spellEnd"/>
+            <w:r>
+              <w:rPr>
+                <w:lang w:val="en-GB"/>
+              </w:rPr>
+              <w:t xml:space="preserve"> Sprint </w:t>
+            </w:r>
+            <w:r>
+              <w:rPr>
+                <w:lang w:val="en-GB"/>
+              </w:rPr>
               <w:t>2</w:t>
             </w:r>
           </w:p>
@@ -17578,11 +18062,33 @@
                 <w:lang w:val="en-GB"/>
               </w:rPr>
             </w:pPr>
+            <w:proofErr w:type="spellStart"/>
             <w:r>
               <w:rPr>
                 <w:lang w:val="en-GB"/>
               </w:rPr>
-              <w:t xml:space="preserve">Planear el Sprint </w:t>
+              <w:t>Planear</w:t>
+            </w:r>
+            <w:proofErr w:type="spellEnd"/>
+            <w:r>
+              <w:rPr>
+                <w:lang w:val="en-GB"/>
+              </w:rPr>
+              <w:t xml:space="preserve"> </w:t>
+            </w:r>
+            <w:proofErr w:type="spellStart"/>
+            <w:r>
+              <w:rPr>
+                <w:lang w:val="en-GB"/>
+              </w:rPr>
+              <w:t>el</w:t>
+            </w:r>
+            <w:proofErr w:type="spellEnd"/>
+            <w:r>
+              <w:rPr>
+                <w:lang w:val="en-GB"/>
+              </w:rPr>
+              <w:t xml:space="preserve"> Sprint </w:t>
             </w:r>
             <w:r>
               <w:rPr>
@@ -17756,9 +18262,11 @@
             <w:pPr>
               <w:jc w:val="both"/>
             </w:pPr>
+            <w:proofErr w:type="spellStart"/>
             <w:r>
               <w:t>Testing</w:t>
             </w:r>
+            <w:proofErr w:type="spellEnd"/>
           </w:p>
         </w:tc>
         <w:tc>
@@ -17883,16 +18391,24 @@
                 <w:lang w:val="en-GB"/>
               </w:rPr>
             </w:pPr>
+            <w:proofErr w:type="spellStart"/>
             <w:r>
               <w:rPr>
                 <w:lang w:val="en-GB"/>
               </w:rPr>
-              <w:t xml:space="preserve">Diseño Sprint </w:t>
-            </w:r>
+              <w:t>Diseño</w:t>
+            </w:r>
+            <w:proofErr w:type="spellEnd"/>
             <w:r>
               <w:rPr>
                 <w:lang w:val="en-GB"/>
               </w:rPr>
+              <w:t xml:space="preserve"> Sprint </w:t>
+            </w:r>
+            <w:r>
+              <w:rPr>
+                <w:lang w:val="en-GB"/>
+              </w:rPr>
               <w:t>4:</w:t>
             </w:r>
           </w:p>
@@ -17911,11 +18427,33 @@
                 <w:lang w:val="en-GB"/>
               </w:rPr>
             </w:pPr>
+            <w:proofErr w:type="spellStart"/>
             <w:r>
               <w:rPr>
                 <w:lang w:val="en-GB"/>
               </w:rPr>
-              <w:t>Refinar el Product Backlog</w:t>
+              <w:t>Refinar</w:t>
+            </w:r>
+            <w:proofErr w:type="spellEnd"/>
+            <w:r>
+              <w:rPr>
+                <w:lang w:val="en-GB"/>
+              </w:rPr>
+              <w:t xml:space="preserve"> </w:t>
+            </w:r>
+            <w:proofErr w:type="spellStart"/>
+            <w:r>
+              <w:rPr>
+                <w:lang w:val="en-GB"/>
+              </w:rPr>
+              <w:t>el</w:t>
+            </w:r>
+            <w:proofErr w:type="spellEnd"/>
+            <w:r>
+              <w:rPr>
+                <w:lang w:val="en-GB"/>
+              </w:rPr>
+              <w:t xml:space="preserve"> Product Backlog</w:t>
             </w:r>
           </w:p>
           <w:p>
@@ -17929,12 +18467,26 @@
               <w:rPr>
                 <w:lang w:val="en-GB"/>
               </w:rPr>
-              <w:t xml:space="preserve">Rever el Sprint </w:t>
-            </w:r>
+              <w:t xml:space="preserve">Rever </w:t>
+            </w:r>
+            <w:proofErr w:type="spellStart"/>
             <w:r>
               <w:rPr>
                 <w:lang w:val="en-GB"/>
               </w:rPr>
+              <w:t>el</w:t>
+            </w:r>
+            <w:proofErr w:type="spellEnd"/>
+            <w:r>
+              <w:rPr>
+                <w:lang w:val="en-GB"/>
+              </w:rPr>
+              <w:t xml:space="preserve"> Sprint </w:t>
+            </w:r>
+            <w:r>
+              <w:rPr>
+                <w:lang w:val="en-GB"/>
+              </w:rPr>
               <w:t>3</w:t>
             </w:r>
           </w:p>
@@ -17945,11 +18497,33 @@
                 <w:lang w:val="en-GB"/>
               </w:rPr>
             </w:pPr>
+            <w:proofErr w:type="spellStart"/>
             <w:r>
               <w:rPr>
                 <w:lang w:val="en-GB"/>
               </w:rPr>
-              <w:t xml:space="preserve">Planear el Sprint </w:t>
+              <w:t>Planear</w:t>
+            </w:r>
+            <w:proofErr w:type="spellEnd"/>
+            <w:r>
+              <w:rPr>
+                <w:lang w:val="en-GB"/>
+              </w:rPr>
+              <w:t xml:space="preserve"> </w:t>
+            </w:r>
+            <w:proofErr w:type="spellStart"/>
+            <w:r>
+              <w:rPr>
+                <w:lang w:val="en-GB"/>
+              </w:rPr>
+              <w:t>el</w:t>
+            </w:r>
+            <w:proofErr w:type="spellEnd"/>
+            <w:r>
+              <w:rPr>
+                <w:lang w:val="en-GB"/>
+              </w:rPr>
+              <w:t xml:space="preserve"> Sprint </w:t>
             </w:r>
             <w:r>
               <w:rPr>
@@ -18091,9 +18665,11 @@
             <w:pPr>
               <w:jc w:val="both"/>
             </w:pPr>
+            <w:proofErr w:type="spellStart"/>
             <w:r>
               <w:t>Testing</w:t>
             </w:r>
+            <w:proofErr w:type="spellEnd"/>
           </w:p>
         </w:tc>
         <w:tc>
@@ -18218,16 +18794,24 @@
                 <w:lang w:val="en-GB"/>
               </w:rPr>
             </w:pPr>
+            <w:proofErr w:type="spellStart"/>
             <w:r>
               <w:rPr>
                 <w:lang w:val="en-GB"/>
               </w:rPr>
-              <w:t xml:space="preserve">Diseño Sprint </w:t>
-            </w:r>
+              <w:t>Diseño</w:t>
+            </w:r>
+            <w:proofErr w:type="spellEnd"/>
             <w:r>
               <w:rPr>
                 <w:lang w:val="en-GB"/>
               </w:rPr>
+              <w:t xml:space="preserve"> Sprint </w:t>
+            </w:r>
+            <w:r>
+              <w:rPr>
+                <w:lang w:val="en-GB"/>
+              </w:rPr>
               <w:t>5:</w:t>
             </w:r>
           </w:p>
@@ -18246,11 +18830,33 @@
                 <w:lang w:val="en-GB"/>
               </w:rPr>
             </w:pPr>
+            <w:proofErr w:type="spellStart"/>
             <w:r>
               <w:rPr>
                 <w:lang w:val="en-GB"/>
               </w:rPr>
-              <w:t>Refinar el Product Backlog</w:t>
+              <w:t>Refinar</w:t>
+            </w:r>
+            <w:proofErr w:type="spellEnd"/>
+            <w:r>
+              <w:rPr>
+                <w:lang w:val="en-GB"/>
+              </w:rPr>
+              <w:t xml:space="preserve"> </w:t>
+            </w:r>
+            <w:proofErr w:type="spellStart"/>
+            <w:r>
+              <w:rPr>
+                <w:lang w:val="en-GB"/>
+              </w:rPr>
+              <w:t>el</w:t>
+            </w:r>
+            <w:proofErr w:type="spellEnd"/>
+            <w:r>
+              <w:rPr>
+                <w:lang w:val="en-GB"/>
+              </w:rPr>
+              <w:t xml:space="preserve"> Product Backlog</w:t>
             </w:r>
           </w:p>
           <w:p>
@@ -18264,12 +18870,26 @@
               <w:rPr>
                 <w:lang w:val="en-GB"/>
               </w:rPr>
-              <w:t xml:space="preserve">Rever el Sprint </w:t>
-            </w:r>
+              <w:t xml:space="preserve">Rever </w:t>
+            </w:r>
+            <w:proofErr w:type="spellStart"/>
             <w:r>
               <w:rPr>
                 <w:lang w:val="en-GB"/>
               </w:rPr>
+              <w:t>el</w:t>
+            </w:r>
+            <w:proofErr w:type="spellEnd"/>
+            <w:r>
+              <w:rPr>
+                <w:lang w:val="en-GB"/>
+              </w:rPr>
+              <w:t xml:space="preserve"> Sprint </w:t>
+            </w:r>
+            <w:r>
+              <w:rPr>
+                <w:lang w:val="en-GB"/>
+              </w:rPr>
               <w:t>4</w:t>
             </w:r>
           </w:p>
@@ -18280,11 +18900,33 @@
                 <w:lang w:val="en-GB"/>
               </w:rPr>
             </w:pPr>
+            <w:proofErr w:type="spellStart"/>
             <w:r>
               <w:rPr>
                 <w:lang w:val="en-GB"/>
               </w:rPr>
-              <w:t xml:space="preserve">Planear el Sprint </w:t>
+              <w:t>Planear</w:t>
+            </w:r>
+            <w:proofErr w:type="spellEnd"/>
+            <w:r>
+              <w:rPr>
+                <w:lang w:val="en-GB"/>
+              </w:rPr>
+              <w:t xml:space="preserve"> </w:t>
+            </w:r>
+            <w:proofErr w:type="spellStart"/>
+            <w:r>
+              <w:rPr>
+                <w:lang w:val="en-GB"/>
+              </w:rPr>
+              <w:t>el</w:t>
+            </w:r>
+            <w:proofErr w:type="spellEnd"/>
+            <w:r>
+              <w:rPr>
+                <w:lang w:val="en-GB"/>
+              </w:rPr>
+              <w:t xml:space="preserve"> Sprint </w:t>
             </w:r>
             <w:r>
               <w:rPr>
@@ -18426,9 +19068,11 @@
             <w:pPr>
               <w:jc w:val="both"/>
             </w:pPr>
+            <w:proofErr w:type="spellStart"/>
             <w:r>
               <w:t>Testing</w:t>
             </w:r>
+            <w:proofErr w:type="spellEnd"/>
           </w:p>
         </w:tc>
         <w:tc>
@@ -18814,7 +19458,7 @@
         <w:pStyle w:val="Descripcin"/>
         <w:jc w:val="left"/>
       </w:pPr>
-      <w:bookmarkStart w:id="68" w:name="_Toc196957946"/>
+      <w:bookmarkStart w:id="68" w:name="_Toc197023401"/>
       <w:r>
         <w:t xml:space="preserve">Fig. 2.7. </w:t>
       </w:r>
@@ -18896,7 +19540,7 @@
         <w:pStyle w:val="Descripcin"/>
         <w:jc w:val="left"/>
       </w:pPr>
-      <w:bookmarkStart w:id="69" w:name="_Toc196957947"/>
+      <w:bookmarkStart w:id="69" w:name="_Toc197023402"/>
       <w:r>
         <w:t xml:space="preserve">Fig. 2.7. </w:t>
       </w:r>
@@ -18985,7 +19629,7 @@
         <w:pStyle w:val="Descripcin"/>
         <w:jc w:val="left"/>
       </w:pPr>
-      <w:bookmarkStart w:id="70" w:name="_Toc196957948"/>
+      <w:bookmarkStart w:id="70" w:name="_Toc197023403"/>
       <w:r>
         <w:t xml:space="preserve">Fig. 2.7. </w:t>
       </w:r>
@@ -19071,7 +19715,7 @@
         <w:pStyle w:val="Descripcin"/>
         <w:jc w:val="left"/>
       </w:pPr>
-      <w:bookmarkStart w:id="73" w:name="_Toc196957949"/>
+      <w:bookmarkStart w:id="73" w:name="_Toc197023404"/>
       <w:r>
         <w:t xml:space="preserve">Fig. 2.7. </w:t>
       </w:r>
@@ -19158,7 +19802,7 @@
         <w:pStyle w:val="Descripcin"/>
         <w:jc w:val="left"/>
       </w:pPr>
-      <w:bookmarkStart w:id="76" w:name="_Toc196957950"/>
+      <w:bookmarkStart w:id="76" w:name="_Toc197023405"/>
       <w:r>
         <w:t xml:space="preserve">Fig. 2.7. </w:t>
       </w:r>
@@ -19571,12 +20215,21 @@
             <w:r>
               <w:t xml:space="preserve">2.1 S: </w:t>
             </w:r>
+            <w:proofErr w:type="spellStart"/>
             <w:r>
               <w:rPr>
                 <w:i/>
                 <w:iCs/>
               </w:rPr>
-              <w:t>Include: Caso de Uso “Buscar Productos”.</w:t>
+              <w:t>Include</w:t>
+            </w:r>
+            <w:proofErr w:type="spellEnd"/>
+            <w:r>
+              <w:rPr>
+                <w:i/>
+                <w:iCs/>
+              </w:rPr>
+              <w:t>: Caso de Uso “Buscar Productos”.</w:t>
             </w:r>
           </w:p>
           <w:p>
@@ -22372,13 +23025,23 @@
               </w:rPr>
               <w:t xml:space="preserve">2.1: S: </w:t>
             </w:r>
+            <w:proofErr w:type="spellStart"/>
             <w:r>
               <w:rPr>
                 <w:i/>
                 <w:iCs/>
                 <w:lang w:val="es-AR"/>
               </w:rPr>
-              <w:t>Include: Caso de Uso “Buscar Productos”</w:t>
+              <w:t>Include</w:t>
+            </w:r>
+            <w:proofErr w:type="spellEnd"/>
+            <w:r>
+              <w:rPr>
+                <w:i/>
+                <w:iCs/>
+                <w:lang w:val="es-AR"/>
+              </w:rPr>
+              <w:t>: Caso de Uso “Buscar Productos”</w:t>
             </w:r>
           </w:p>
         </w:tc>
@@ -22475,13 +23138,23 @@
               </w:rPr>
               <w:t xml:space="preserve">3.1: S: </w:t>
             </w:r>
+            <w:proofErr w:type="spellStart"/>
             <w:r>
               <w:rPr>
                 <w:i/>
                 <w:iCs/>
                 <w:lang w:val="es-AR"/>
               </w:rPr>
-              <w:t>Include: Caso de Uso “Buscar Ventas”</w:t>
+              <w:t>Include</w:t>
+            </w:r>
+            <w:proofErr w:type="spellEnd"/>
+            <w:r>
+              <w:rPr>
+                <w:i/>
+                <w:iCs/>
+                <w:lang w:val="es-AR"/>
+              </w:rPr>
+              <w:t>: Caso de Uso “Buscar Ventas”</w:t>
             </w:r>
           </w:p>
         </w:tc>
@@ -23620,13 +24293,12 @@
       <w:r>
         <w:rPr>
           <w:noProof/>
-          <w:bdr w:val="none" w:sz="0" w:space="0" w:color="auto" w:frame="1"/>
         </w:rPr>
         <w:drawing>
-          <wp:inline distT="0" distB="0" distL="0" distR="0" wp14:anchorId="77121318" wp14:editId="0B73664D">
-            <wp:extent cx="5761355" cy="3526155"/>
+          <wp:inline distT="0" distB="0" distL="0" distR="0" wp14:anchorId="0BDF98D1" wp14:editId="3CC769A6">
+            <wp:extent cx="5761355" cy="3505835"/>
             <wp:effectExtent l="0" t="0" r="0" b="0"/>
-            <wp:docPr id="1474195147" name="Imagen 9"/>
+            <wp:docPr id="1631174582" name="Imagen 2"/>
             <wp:cNvGraphicFramePr>
               <a:graphicFrameLocks xmlns:a="http://schemas.openxmlformats.org/drawingml/2006/main" noChangeAspect="1"/>
             </wp:cNvGraphicFramePr>
@@ -23634,7 +24306,7 @@
               <a:graphicData uri="http://schemas.openxmlformats.org/drawingml/2006/picture">
                 <pic:pic xmlns:pic="http://schemas.openxmlformats.org/drawingml/2006/picture">
                   <pic:nvPicPr>
-                    <pic:cNvPr id="0" name="Picture 109"/>
+                    <pic:cNvPr id="0" name="Picture 6"/>
                     <pic:cNvPicPr>
                       <a:picLocks noChangeAspect="1" noChangeArrowheads="1"/>
                     </pic:cNvPicPr>
@@ -23655,7 +24327,7 @@
                   <pic:spPr bwMode="auto">
                     <a:xfrm>
                       <a:off x="0" y="0"/>
-                      <a:ext cx="5761355" cy="3526155"/>
+                      <a:ext cx="5761355" cy="3505835"/>
                     </a:xfrm>
                     <a:prstGeom prst="rect">
                       <a:avLst/>
@@ -23674,40 +24346,107 @@
     </w:p>
     <w:p>
       <w:pPr>
+        <w:rPr>
+          <w:sz w:val="20"/>
+          <w:szCs w:val="20"/>
+        </w:rPr>
+      </w:pPr>
+      <w:bookmarkStart w:id="87" w:name="_Toc197023406"/>
+      <w:r>
+        <w:rPr>
+          <w:b/>
+          <w:bCs/>
+          <w:sz w:val="20"/>
+          <w:szCs w:val="20"/>
+        </w:rPr>
+        <w:t xml:space="preserve">Fig. 2.7. </w:t>
+      </w:r>
+      <w:r>
+        <w:rPr>
+          <w:b/>
+          <w:bCs/>
+          <w:sz w:val="20"/>
+          <w:szCs w:val="20"/>
+        </w:rPr>
+        <w:fldChar w:fldCharType="begin"/>
+      </w:r>
+      <w:r>
+        <w:rPr>
+          <w:b/>
+          <w:bCs/>
+          <w:sz w:val="20"/>
+          <w:szCs w:val="20"/>
+        </w:rPr>
+        <w:instrText xml:space="preserve"> SEQ Fig._2.7. \* ARABIC </w:instrText>
+      </w:r>
+      <w:r>
+        <w:rPr>
+          <w:b/>
+          <w:bCs/>
+          <w:sz w:val="20"/>
+          <w:szCs w:val="20"/>
+        </w:rPr>
+        <w:fldChar w:fldCharType="separate"/>
+      </w:r>
+      <w:r>
+        <w:rPr>
+          <w:b/>
+          <w:bCs/>
+          <w:noProof/>
+          <w:sz w:val="20"/>
+          <w:szCs w:val="20"/>
+        </w:rPr>
+        <w:t>6</w:t>
+      </w:r>
+      <w:r>
+        <w:rPr>
+          <w:b/>
+          <w:bCs/>
+          <w:sz w:val="20"/>
+          <w:szCs w:val="20"/>
+        </w:rPr>
+        <w:fldChar w:fldCharType="end"/>
+      </w:r>
+      <w:r>
+        <w:rPr>
+          <w:b/>
+          <w:bCs/>
+          <w:sz w:val="20"/>
+          <w:szCs w:val="20"/>
+        </w:rPr>
+        <w:t>.</w:t>
+      </w:r>
+      <w:r>
+        <w:rPr>
+          <w:sz w:val="20"/>
+          <w:szCs w:val="20"/>
+        </w:rPr>
+        <w:t xml:space="preserve"> </w:t>
+      </w:r>
+      <w:bookmarkStart w:id="88" w:name="_Ref196772476"/>
+      <w:r>
+        <w:rPr>
+          <w:sz w:val="20"/>
+          <w:szCs w:val="20"/>
+        </w:rPr>
+        <w:t>Diagrama de Secuencia de Registrar Ventas – Curso Normal</w:t>
+      </w:r>
+      <w:bookmarkEnd w:id="87"/>
+      <w:bookmarkEnd w:id="88"/>
+    </w:p>
+    <w:p>
+      <w:pPr>
         <w:pStyle w:val="Descripcin"/>
         <w:jc w:val="left"/>
-        <w:rPr>
-          <w:b w:val="0"/>
-          <w:bCs w:val="0"/>
-        </w:rPr>
-      </w:pPr>
-      <w:bookmarkStart w:id="87" w:name="_Toc196957951"/>
-      <w:r>
-        <w:t xml:space="preserve">Fig. 2.7. </w:t>
-      </w:r>
-      <w:fldSimple w:instr=" SEQ Fig._2.7. \* ARABIC ">
-        <w:r>
-          <w:rPr>
-            <w:noProof/>
-          </w:rPr>
-          <w:t>6</w:t>
-        </w:r>
-      </w:fldSimple>
-      <w:bookmarkStart w:id="88" w:name="_Toc196955772"/>
-      <w:r>
-        <w:t xml:space="preserve">. </w:t>
-      </w:r>
-      <w:bookmarkStart w:id="89" w:name="_Ref196772476"/>
-      <w:r>
-        <w:rPr>
-          <w:b w:val="0"/>
-          <w:bCs w:val="0"/>
-        </w:rPr>
-        <w:t>Diagrama de Secuencia de Registrar Ventas – Curso Normal</w:t>
-      </w:r>
-      <w:bookmarkEnd w:id="87"/>
-      <w:bookmarkEnd w:id="88"/>
-      <w:bookmarkEnd w:id="89"/>
+      </w:pPr>
+    </w:p>
+    <w:p>
+      <w:pPr>
+        <w:rPr>
+          <w:sz w:val="20"/>
+          <w:szCs w:val="20"/>
+        </w:rPr>
+      </w:pPr>
     </w:p>
     <w:p/>
     <w:p>
@@ -23717,14 +24456,13 @@
       <w:r>
         <w:rPr>
           <w:noProof/>
-          <w:bdr w:val="none" w:sz="0" w:space="0" w:color="auto" w:frame="1"/>
         </w:rPr>
         <w:lastRenderedPageBreak/>
         <w:drawing>
-          <wp:inline distT="0" distB="0" distL="0" distR="0" wp14:anchorId="65283EB5" wp14:editId="53FAA26F">
-            <wp:extent cx="5656235" cy="4612640"/>
-            <wp:effectExtent l="0" t="0" r="1905" b="0"/>
-            <wp:docPr id="920711866" name="Imagen 10"/>
+          <wp:inline distT="0" distB="0" distL="0" distR="0" wp14:anchorId="3A4FAB5C" wp14:editId="473A2573">
+            <wp:extent cx="5761355" cy="5147945"/>
+            <wp:effectExtent l="0" t="0" r="0" b="0"/>
+            <wp:docPr id="1155357073" name="Imagen 3"/>
             <wp:cNvGraphicFramePr>
               <a:graphicFrameLocks xmlns:a="http://schemas.openxmlformats.org/drawingml/2006/main" noChangeAspect="1"/>
             </wp:cNvGraphicFramePr>
@@ -23732,7 +24470,7 @@
               <a:graphicData uri="http://schemas.openxmlformats.org/drawingml/2006/picture">
                 <pic:pic xmlns:pic="http://schemas.openxmlformats.org/drawingml/2006/picture">
                   <pic:nvPicPr>
-                    <pic:cNvPr id="0" name="Picture 111"/>
+                    <pic:cNvPr id="0" name="Picture 8"/>
                     <pic:cNvPicPr>
                       <a:picLocks noChangeAspect="1" noChangeArrowheads="1"/>
                     </pic:cNvPicPr>
@@ -23753,7 +24491,7 @@
                   <pic:spPr bwMode="auto">
                     <a:xfrm>
                       <a:off x="0" y="0"/>
-                      <a:ext cx="5658681" cy="4614635"/>
+                      <a:ext cx="5761355" cy="5147945"/>
                     </a:xfrm>
                     <a:prstGeom prst="rect">
                       <a:avLst/>
@@ -23774,28 +24512,30 @@
       <w:pPr>
         <w:pStyle w:val="Descripcin"/>
         <w:jc w:val="left"/>
+      </w:pPr>
+      <w:bookmarkStart w:id="89" w:name="_Toc197023407"/>
+      <w:r>
+        <w:t xml:space="preserve">Fig. 2.7. </w:t>
+      </w:r>
+      <w:fldSimple w:instr=" SEQ Fig._2.7. \* ARABIC ">
+        <w:r>
+          <w:rPr>
+            <w:noProof/>
+          </w:rPr>
+          <w:t>7</w:t>
+        </w:r>
+      </w:fldSimple>
+      <w:r>
+        <w:t>.</w:t>
+      </w:r>
+      <w:r>
         <w:rPr>
           <w:b w:val="0"/>
           <w:bCs w:val="0"/>
         </w:rPr>
-      </w:pPr>
-      <w:bookmarkStart w:id="90" w:name="_Toc196957952"/>
-      <w:r>
-        <w:t xml:space="preserve">Fig. 2.7. </w:t>
-      </w:r>
-      <w:fldSimple w:instr=" SEQ Fig._2.7. \* ARABIC ">
-        <w:r>
-          <w:rPr>
-            <w:noProof/>
-          </w:rPr>
-          <w:t>7</w:t>
-        </w:r>
-      </w:fldSimple>
-      <w:bookmarkStart w:id="91" w:name="_Toc196955773"/>
-      <w:r>
-        <w:t xml:space="preserve">. </w:t>
-      </w:r>
-      <w:bookmarkStart w:id="92" w:name="_Ref196772488"/>
+        <w:t xml:space="preserve"> </w:t>
+      </w:r>
+      <w:bookmarkStart w:id="90" w:name="_Ref196772488"/>
       <w:r>
         <w:rPr>
           <w:b w:val="0"/>
@@ -23803,9 +24543,8 @@
         </w:rPr>
         <w:t>Diagrama de Secuencia de Registrar Ventas – Curso Alternativo</w:t>
       </w:r>
+      <w:bookmarkEnd w:id="89"/>
       <w:bookmarkEnd w:id="90"/>
-      <w:bookmarkEnd w:id="91"/>
-      <w:bookmarkEnd w:id="92"/>
     </w:p>
     <w:p/>
     <w:p>
@@ -23818,6 +24557,7 @@
           <w:color w:val="000000"/>
           <w:bdr w:val="none" w:sz="0" w:space="0" w:color="auto" w:frame="1"/>
         </w:rPr>
+        <w:lastRenderedPageBreak/>
         <w:drawing>
           <wp:inline distT="0" distB="0" distL="0" distR="0" wp14:anchorId="51365FC1" wp14:editId="2E044A61">
             <wp:extent cx="5734050" cy="3238500"/>
@@ -23877,7 +24617,7 @@
           <w:bCs w:val="0"/>
         </w:rPr>
       </w:pPr>
-      <w:bookmarkStart w:id="93" w:name="_Toc196957953"/>
+      <w:bookmarkStart w:id="91" w:name="_Toc197023408"/>
       <w:r>
         <w:t xml:space="preserve">Fig. 2.7. </w:t>
       </w:r>
@@ -23889,11 +24629,11 @@
           <w:t>8</w:t>
         </w:r>
       </w:fldSimple>
-      <w:bookmarkStart w:id="94" w:name="_Toc196955774"/>
+      <w:bookmarkStart w:id="92" w:name="_Toc196955774"/>
       <w:r>
         <w:t xml:space="preserve">. </w:t>
       </w:r>
-      <w:bookmarkStart w:id="95" w:name="_Ref196772682"/>
+      <w:bookmarkStart w:id="93" w:name="_Ref196772682"/>
       <w:r>
         <w:rPr>
           <w:b w:val="0"/>
@@ -23901,9 +24641,9 @@
         </w:rPr>
         <w:t>Diagrama de Secuencia de Agregar Productos – Curso Normal</w:t>
       </w:r>
+      <w:bookmarkEnd w:id="91"/>
+      <w:bookmarkEnd w:id="92"/>
       <w:bookmarkEnd w:id="93"/>
-      <w:bookmarkEnd w:id="94"/>
-      <w:bookmarkEnd w:id="95"/>
     </w:p>
     <w:p/>
     <w:p>
@@ -23971,7 +24711,7 @@
         <w:pStyle w:val="Descripcin"/>
         <w:jc w:val="left"/>
       </w:pPr>
-      <w:bookmarkStart w:id="96" w:name="_Toc196957954"/>
+      <w:bookmarkStart w:id="94" w:name="_Toc197023409"/>
       <w:r>
         <w:t xml:space="preserve">Fig. 2.7. </w:t>
       </w:r>
@@ -23983,11 +24723,11 @@
           <w:t>9</w:t>
         </w:r>
       </w:fldSimple>
-      <w:bookmarkStart w:id="97" w:name="_Toc196955775"/>
+      <w:bookmarkStart w:id="95" w:name="_Toc196955775"/>
       <w:r>
         <w:t xml:space="preserve">. </w:t>
       </w:r>
-      <w:bookmarkStart w:id="98" w:name="_Ref196772688"/>
+      <w:bookmarkStart w:id="96" w:name="_Ref196772688"/>
       <w:r>
         <w:rPr>
           <w:b w:val="0"/>
@@ -23995,9 +24735,9 @@
         </w:rPr>
         <w:t>Diagrama de Secuencia de Agregar Productos – Curso Alternativo</w:t>
       </w:r>
+      <w:bookmarkEnd w:id="94"/>
+      <w:bookmarkEnd w:id="95"/>
       <w:bookmarkEnd w:id="96"/>
-      <w:bookmarkEnd w:id="97"/>
-      <w:bookmarkEnd w:id="98"/>
     </w:p>
     <w:p>
       <w:pPr>
@@ -24057,7 +24797,7 @@
         <w:pStyle w:val="Descripcin"/>
         <w:jc w:val="left"/>
       </w:pPr>
-      <w:bookmarkStart w:id="99" w:name="_Toc196957955"/>
+      <w:bookmarkStart w:id="97" w:name="_Toc197023410"/>
       <w:r>
         <w:t xml:space="preserve">Fig. 2.7. </w:t>
       </w:r>
@@ -24069,7 +24809,7 @@
           <w:t>10</w:t>
         </w:r>
       </w:fldSimple>
-      <w:bookmarkStart w:id="100" w:name="_Toc196955776"/>
+      <w:bookmarkStart w:id="98" w:name="_Toc196955776"/>
       <w:r>
         <w:t>.</w:t>
       </w:r>
@@ -24083,8 +24823,8 @@
         </w:rPr>
         <w:t>Diagrama de Secuencia de Buscar Ventas – Curso Normal y Alternativo</w:t>
       </w:r>
-      <w:bookmarkEnd w:id="99"/>
-      <w:bookmarkEnd w:id="100"/>
+      <w:bookmarkEnd w:id="97"/>
+      <w:bookmarkEnd w:id="98"/>
     </w:p>
     <w:p/>
     <w:p>
@@ -24145,7 +24885,7 @@
         <w:pStyle w:val="Descripcin"/>
         <w:jc w:val="left"/>
       </w:pPr>
-      <w:bookmarkStart w:id="101" w:name="_Toc196957956"/>
+      <w:bookmarkStart w:id="99" w:name="_Toc197023411"/>
       <w:r>
         <w:t xml:space="preserve">Fig. 2.7. </w:t>
       </w:r>
@@ -24157,7 +24897,7 @@
           <w:t>11</w:t>
         </w:r>
       </w:fldSimple>
-      <w:bookmarkStart w:id="102" w:name="_Toc196955777"/>
+      <w:bookmarkStart w:id="100" w:name="_Toc196955777"/>
       <w:r>
         <w:t>.</w:t>
       </w:r>
@@ -24171,8 +24911,8 @@
         </w:rPr>
         <w:t>Diagrama de Secuencia de Buscar Productos – Curso Normal y Alternativo</w:t>
       </w:r>
-      <w:bookmarkEnd w:id="101"/>
-      <w:bookmarkEnd w:id="102"/>
+      <w:bookmarkEnd w:id="99"/>
+      <w:bookmarkEnd w:id="100"/>
     </w:p>
     <w:p/>
     <w:p>
@@ -24233,7 +24973,7 @@
         <w:pStyle w:val="Descripcin"/>
         <w:jc w:val="left"/>
       </w:pPr>
-      <w:bookmarkStart w:id="103" w:name="_Toc196957957"/>
+      <w:bookmarkStart w:id="101" w:name="_Toc197023412"/>
       <w:r>
         <w:t xml:space="preserve">Fig. 2.7. </w:t>
       </w:r>
@@ -24245,7 +24985,7 @@
           <w:t>12</w:t>
         </w:r>
       </w:fldSimple>
-      <w:bookmarkStart w:id="104" w:name="_Toc196955778"/>
+      <w:bookmarkStart w:id="102" w:name="_Toc196955778"/>
       <w:r>
         <w:t xml:space="preserve">. </w:t>
       </w:r>
@@ -24256,8 +24996,8 @@
         </w:rPr>
         <w:t>Diagrama de Secuencia de Buscar Empleados – Curso Normal y Alternativo</w:t>
       </w:r>
-      <w:bookmarkEnd w:id="103"/>
-      <w:bookmarkEnd w:id="104"/>
+      <w:bookmarkEnd w:id="101"/>
+      <w:bookmarkEnd w:id="102"/>
     </w:p>
     <w:p>
       <w:pPr>
@@ -24322,7 +25062,7 @@
         <w:pStyle w:val="Descripcin"/>
         <w:jc w:val="left"/>
       </w:pPr>
-      <w:bookmarkStart w:id="105" w:name="_Toc196957958"/>
+      <w:bookmarkStart w:id="103" w:name="_Toc197023413"/>
       <w:r>
         <w:t xml:space="preserve">Fig. 2.7. </w:t>
       </w:r>
@@ -24334,11 +25074,11 @@
           <w:t>13</w:t>
         </w:r>
       </w:fldSimple>
-      <w:bookmarkStart w:id="106" w:name="_Toc196955779"/>
+      <w:bookmarkStart w:id="104" w:name="_Toc196955779"/>
       <w:r>
         <w:t xml:space="preserve">. </w:t>
       </w:r>
-      <w:bookmarkStart w:id="107" w:name="_Ref196772570"/>
+      <w:bookmarkStart w:id="105" w:name="_Ref196772570"/>
       <w:r>
         <w:rPr>
           <w:b w:val="0"/>
@@ -24353,33 +25093,33 @@
         </w:rPr>
         <w:t>Ver Estadísticas</w:t>
       </w:r>
+      <w:bookmarkEnd w:id="103"/>
+      <w:bookmarkEnd w:id="104"/>
       <w:bookmarkEnd w:id="105"/>
+      <w:r>
+        <w:t xml:space="preserve"> </w:t>
+      </w:r>
+    </w:p>
+    <w:p>
+      <w:pPr>
+        <w:pStyle w:val="Descripcin"/>
+      </w:pPr>
+    </w:p>
+    <w:p>
+      <w:pPr>
+        <w:pStyle w:val="Ttulo3"/>
+      </w:pPr>
+      <w:bookmarkStart w:id="106" w:name="_Toc196957931"/>
+      <w:r>
+        <w:t>2.</w:t>
+      </w:r>
+      <w:r>
+        <w:t>7</w:t>
+      </w:r>
+      <w:r>
+        <w:t>.4 Contratos de Operaciones Críticas</w:t>
+      </w:r>
       <w:bookmarkEnd w:id="106"/>
-      <w:bookmarkEnd w:id="107"/>
-      <w:r>
-        <w:t xml:space="preserve"> </w:t>
-      </w:r>
-    </w:p>
-    <w:p>
-      <w:pPr>
-        <w:pStyle w:val="Descripcin"/>
-      </w:pPr>
-    </w:p>
-    <w:p>
-      <w:pPr>
-        <w:pStyle w:val="Ttulo3"/>
-      </w:pPr>
-      <w:bookmarkStart w:id="108" w:name="_Toc196957931"/>
-      <w:r>
-        <w:t>2.</w:t>
-      </w:r>
-      <w:r>
-        <w:t>7</w:t>
-      </w:r>
-      <w:r>
-        <w:t>.4 Contratos de Operaciones Críticas</w:t>
-      </w:r>
-      <w:bookmarkEnd w:id="108"/>
     </w:p>
     <w:p/>
     <w:p>
@@ -24403,12 +25143,20 @@
         </w:rPr>
         <w:t xml:space="preserve">: </w:t>
       </w:r>
+      <w:proofErr w:type="spellStart"/>
       <w:proofErr w:type="gramStart"/>
       <w:r>
         <w:rPr>
           <w:lang w:val="es-AR"/>
         </w:rPr>
-        <w:t>registrarVenta(</w:t>
+        <w:t>registrarVenta</w:t>
+      </w:r>
+      <w:proofErr w:type="spellEnd"/>
+      <w:r>
+        <w:rPr>
+          <w:lang w:val="es-AR"/>
+        </w:rPr>
+        <w:t>(</w:t>
       </w:r>
       <w:proofErr w:type="gramEnd"/>
       <w:r>
@@ -24430,7 +25178,7 @@
         <w:pStyle w:val="Descripcin"/>
         <w:keepNext/>
       </w:pPr>
-      <w:bookmarkStart w:id="109" w:name="_Toc196714262"/>
+      <w:bookmarkStart w:id="107" w:name="_Toc196714262"/>
       <w:r>
         <w:t xml:space="preserve">TABLA  </w:t>
       </w:r>
@@ -24441,7 +25189,7 @@
           </w:rPr>
           <w:t>XXI</w:t>
         </w:r>
-        <w:bookmarkEnd w:id="109"/>
+        <w:bookmarkEnd w:id="107"/>
       </w:fldSimple>
     </w:p>
     <w:p>
@@ -24530,12 +25278,20 @@
                 <w:lang w:val="es-AR"/>
               </w:rPr>
             </w:pPr>
+            <w:proofErr w:type="spellStart"/>
             <w:proofErr w:type="gramStart"/>
             <w:r>
               <w:rPr>
                 <w:lang w:val="es-AR"/>
               </w:rPr>
-              <w:t>registrarVenta(</w:t>
+              <w:t>registrarVenta</w:t>
+            </w:r>
+            <w:proofErr w:type="spellEnd"/>
+            <w:r>
+              <w:rPr>
+                <w:lang w:val="es-AR"/>
+              </w:rPr>
+              <w:t>(</w:t>
             </w:r>
             <w:proofErr w:type="gramEnd"/>
             <w:r>
@@ -24877,7 +25633,6 @@
               <w:rPr>
                 <w:lang w:val="es-AR"/>
               </w:rPr>
-              <w:lastRenderedPageBreak/>
               <w:t>Excepciones: </w:t>
             </w:r>
           </w:p>
@@ -25118,12 +25873,20 @@
         </w:rPr>
         <w:t xml:space="preserve"> </w:t>
       </w:r>
+      <w:proofErr w:type="spellStart"/>
       <w:proofErr w:type="gramStart"/>
       <w:r>
         <w:rPr>
           <w:lang w:val="es-AR"/>
         </w:rPr>
-        <w:t>mostrarEstadisticasVentas(</w:t>
+        <w:t>mostrarEstadisticasVentas</w:t>
+      </w:r>
+      <w:proofErr w:type="spellEnd"/>
+      <w:r>
+        <w:rPr>
+          <w:lang w:val="es-AR"/>
+        </w:rPr>
+        <w:t>(</w:t>
       </w:r>
       <w:proofErr w:type="gramEnd"/>
       <w:r>
@@ -25145,7 +25908,7 @@
         <w:pStyle w:val="Descripcin"/>
         <w:keepNext/>
       </w:pPr>
-      <w:bookmarkStart w:id="110" w:name="_Toc196714263"/>
+      <w:bookmarkStart w:id="108" w:name="_Toc196714263"/>
       <w:r>
         <w:t xml:space="preserve">TABLA  </w:t>
       </w:r>
@@ -25156,7 +25919,7 @@
           </w:rPr>
           <w:t>XXII</w:t>
         </w:r>
-        <w:bookmarkEnd w:id="110"/>
+        <w:bookmarkEnd w:id="108"/>
       </w:fldSimple>
     </w:p>
     <w:p>
@@ -25245,12 +26008,20 @@
                 <w:lang w:val="es-AR"/>
               </w:rPr>
             </w:pPr>
+            <w:proofErr w:type="spellStart"/>
             <w:proofErr w:type="gramStart"/>
             <w:r>
               <w:rPr>
                 <w:lang w:val="es-AR"/>
               </w:rPr>
-              <w:t>mostrarEstadisticasVentas(</w:t>
+              <w:t>mostrarEstadisticasVentas</w:t>
+            </w:r>
+            <w:proofErr w:type="spellEnd"/>
+            <w:r>
+              <w:rPr>
+                <w:lang w:val="es-AR"/>
+              </w:rPr>
+              <w:t>(</w:t>
             </w:r>
             <w:proofErr w:type="gramEnd"/>
             <w:r>
@@ -25822,12 +26593,20 @@
         </w:rPr>
         <w:t xml:space="preserve"> </w:t>
       </w:r>
+      <w:proofErr w:type="spellStart"/>
       <w:proofErr w:type="gramStart"/>
       <w:r>
         <w:rPr>
           <w:lang w:val="es-AR"/>
         </w:rPr>
-        <w:t>agregarProducto(</w:t>
+        <w:t>agregarProducto</w:t>
+      </w:r>
+      <w:proofErr w:type="spellEnd"/>
+      <w:r>
+        <w:rPr>
+          <w:lang w:val="es-AR"/>
+        </w:rPr>
+        <w:t>(</w:t>
       </w:r>
       <w:proofErr w:type="gramEnd"/>
       <w:r>
@@ -25849,7 +26628,7 @@
         <w:pStyle w:val="Descripcin"/>
         <w:keepNext/>
       </w:pPr>
-      <w:bookmarkStart w:id="111" w:name="_Toc196714264"/>
+      <w:bookmarkStart w:id="109" w:name="_Toc196714264"/>
       <w:r>
         <w:t xml:space="preserve">TABLA  </w:t>
       </w:r>
@@ -25860,7 +26639,7 @@
           </w:rPr>
           <w:t>XXIII</w:t>
         </w:r>
-        <w:bookmarkEnd w:id="111"/>
+        <w:bookmarkEnd w:id="109"/>
       </w:fldSimple>
     </w:p>
     <w:p>
@@ -25949,18 +26728,104 @@
                 <w:lang w:val="es-AR"/>
               </w:rPr>
             </w:pPr>
-            <w:r>
-              <w:rPr>
-                <w:lang w:val="es-AR"/>
-              </w:rPr>
-              <w:t>agregarProducto (</w:t>
-            </w:r>
-            <w:r>
-              <w:rPr>
-                <w:lang w:val="es-AR"/>
-              </w:rPr>
-              <w:t>nombre: String, precioLista: Float, stock: Integer, categoria: Categoria</w:t>
-            </w:r>
+            <w:proofErr w:type="spellStart"/>
+            <w:r>
+              <w:rPr>
+                <w:lang w:val="es-AR"/>
+              </w:rPr>
+              <w:t>agregarProducto</w:t>
+            </w:r>
+            <w:proofErr w:type="spellEnd"/>
+            <w:r>
+              <w:rPr>
+                <w:lang w:val="es-AR"/>
+              </w:rPr>
+              <w:t xml:space="preserve"> (</w:t>
+            </w:r>
+            <w:r>
+              <w:rPr>
+                <w:lang w:val="es-AR"/>
+              </w:rPr>
+              <w:t xml:space="preserve">nombre: </w:t>
+            </w:r>
+            <w:proofErr w:type="spellStart"/>
+            <w:r>
+              <w:rPr>
+                <w:lang w:val="es-AR"/>
+              </w:rPr>
+              <w:t>String</w:t>
+            </w:r>
+            <w:proofErr w:type="spellEnd"/>
+            <w:r>
+              <w:rPr>
+                <w:lang w:val="es-AR"/>
+              </w:rPr>
+              <w:t xml:space="preserve">, </w:t>
+            </w:r>
+            <w:proofErr w:type="spellStart"/>
+            <w:r>
+              <w:rPr>
+                <w:lang w:val="es-AR"/>
+              </w:rPr>
+              <w:t>precioLista</w:t>
+            </w:r>
+            <w:proofErr w:type="spellEnd"/>
+            <w:r>
+              <w:rPr>
+                <w:lang w:val="es-AR"/>
+              </w:rPr>
+              <w:t xml:space="preserve">: </w:t>
+            </w:r>
+            <w:proofErr w:type="spellStart"/>
+            <w:r>
+              <w:rPr>
+                <w:lang w:val="es-AR"/>
+              </w:rPr>
+              <w:t>Float</w:t>
+            </w:r>
+            <w:proofErr w:type="spellEnd"/>
+            <w:r>
+              <w:rPr>
+                <w:lang w:val="es-AR"/>
+              </w:rPr>
+              <w:t xml:space="preserve">, stock: </w:t>
+            </w:r>
+            <w:proofErr w:type="spellStart"/>
+            <w:r>
+              <w:rPr>
+                <w:lang w:val="es-AR"/>
+              </w:rPr>
+              <w:t>Integer</w:t>
+            </w:r>
+            <w:proofErr w:type="spellEnd"/>
+            <w:r>
+              <w:rPr>
+                <w:lang w:val="es-AR"/>
+              </w:rPr>
+              <w:t xml:space="preserve">, </w:t>
+            </w:r>
+            <w:proofErr w:type="spellStart"/>
+            <w:r>
+              <w:rPr>
+                <w:lang w:val="es-AR"/>
+              </w:rPr>
+              <w:t>categoria</w:t>
+            </w:r>
+            <w:proofErr w:type="spellEnd"/>
+            <w:r>
+              <w:rPr>
+                <w:lang w:val="es-AR"/>
+              </w:rPr>
+              <w:t xml:space="preserve">: </w:t>
+            </w:r>
+            <w:proofErr w:type="spellStart"/>
+            <w:r>
+              <w:rPr>
+                <w:lang w:val="es-AR"/>
+              </w:rPr>
+              <w:t>Categoria</w:t>
+            </w:r>
+            <w:proofErr w:type="spellEnd"/>
             <w:r>
               <w:rPr>
                 <w:lang w:val="es-AR"/>
@@ -26208,6 +27073,11 @@
               <w:rPr>
                 <w:lang w:val="es-AR"/>
               </w:rPr>
+            </w:r>
+            <w:r>
+              <w:rPr>
+                <w:lang w:val="es-AR"/>
+              </w:rPr>
               <w:fldChar w:fldCharType="separate"/>
             </w:r>
             <w:r>
@@ -26594,7 +27464,7 @@
       <w:pPr>
         <w:pStyle w:val="Ttulo3"/>
       </w:pPr>
-      <w:bookmarkStart w:id="112" w:name="_Toc196957932"/>
+      <w:bookmarkStart w:id="110" w:name="_Toc196957932"/>
       <w:r>
         <w:lastRenderedPageBreak/>
         <w:t>2.</w:t>
@@ -26611,7 +27481,7 @@
       <w:r>
         <w:t xml:space="preserve"> Diagrama de clases</w:t>
       </w:r>
-      <w:bookmarkEnd w:id="112"/>
+      <w:bookmarkEnd w:id="110"/>
     </w:p>
     <w:p>
       <w:pPr>
@@ -26623,10 +27493,10 @@
           <w:noProof/>
         </w:rPr>
         <w:drawing>
-          <wp:inline distT="0" distB="0" distL="0" distR="0" wp14:anchorId="22F07324" wp14:editId="7D7DE8C4">
+          <wp:inline distT="0" distB="0" distL="0" distR="0" wp14:anchorId="3426C4D3" wp14:editId="7EB734BE">
             <wp:extent cx="5761355" cy="7609840"/>
             <wp:effectExtent l="0" t="0" r="0" b="0"/>
-            <wp:docPr id="1571495562" name="Imagen 7"/>
+            <wp:docPr id="1716699065" name="Imagen 4"/>
             <wp:cNvGraphicFramePr>
               <a:graphicFrameLocks xmlns:a="http://schemas.openxmlformats.org/drawingml/2006/main" noChangeAspect="1"/>
             </wp:cNvGraphicFramePr>
@@ -26634,8 +27504,10 @@
               <a:graphicData uri="http://schemas.openxmlformats.org/drawingml/2006/picture">
                 <pic:pic xmlns:pic="http://schemas.openxmlformats.org/drawingml/2006/picture">
                   <pic:nvPicPr>
-                    <pic:cNvPr id="1571495562" name="Imagen 1571495562"/>
-                    <pic:cNvPicPr/>
+                    <pic:cNvPr id="0" name="Picture 10"/>
+                    <pic:cNvPicPr>
+                      <a:picLocks noChangeAspect="1" noChangeArrowheads="1"/>
+                    </pic:cNvPicPr>
                   </pic:nvPicPr>
                   <pic:blipFill>
                     <a:blip r:embed="rId28">
@@ -26645,11 +27517,12 @@
                         </a:ext>
                       </a:extLst>
                     </a:blip>
+                    <a:srcRect/>
                     <a:stretch>
                       <a:fillRect/>
                     </a:stretch>
                   </pic:blipFill>
-                  <pic:spPr>
+                  <pic:spPr bwMode="auto">
                     <a:xfrm>
                       <a:off x="0" y="0"/>
                       <a:ext cx="5761355" cy="7609840"/>
@@ -26657,6 +27530,10 @@
                     <a:prstGeom prst="rect">
                       <a:avLst/>
                     </a:prstGeom>
+                    <a:noFill/>
+                    <a:ln>
+                      <a:noFill/>
+                    </a:ln>
                   </pic:spPr>
                 </pic:pic>
               </a:graphicData>
@@ -26670,7 +27547,7 @@
         <w:pStyle w:val="Descripcin"/>
         <w:jc w:val="left"/>
       </w:pPr>
-      <w:bookmarkStart w:id="113" w:name="_Toc196957959"/>
+      <w:bookmarkStart w:id="111" w:name="_Toc197023414"/>
       <w:r>
         <w:t xml:space="preserve">Fig. 2.7. </w:t>
       </w:r>
@@ -26682,7 +27559,7 @@
           <w:t>14</w:t>
         </w:r>
       </w:fldSimple>
-      <w:bookmarkStart w:id="114" w:name="_Toc196955780"/>
+      <w:bookmarkStart w:id="112" w:name="_Toc196955780"/>
       <w:r>
         <w:t xml:space="preserve">. </w:t>
       </w:r>
@@ -26693,14 +27570,14 @@
         </w:rPr>
         <w:t>Diagrama de Clases</w:t>
       </w:r>
-      <w:bookmarkEnd w:id="113"/>
-      <w:bookmarkEnd w:id="114"/>
+      <w:bookmarkEnd w:id="111"/>
+      <w:bookmarkEnd w:id="112"/>
     </w:p>
     <w:p>
       <w:pPr>
         <w:pStyle w:val="Ttulo3"/>
       </w:pPr>
-      <w:bookmarkStart w:id="115" w:name="_Toc196957933"/>
+      <w:bookmarkStart w:id="113" w:name="_Toc196957933"/>
       <w:r>
         <w:lastRenderedPageBreak/>
         <w:t>2.</w:t>
@@ -26717,7 +27594,7 @@
       <w:r>
         <w:t>. Diagrama de Entidad Relación</w:t>
       </w:r>
-      <w:bookmarkEnd w:id="115"/>
+      <w:bookmarkEnd w:id="113"/>
     </w:p>
     <w:p>
       <w:pPr>
@@ -26776,7 +27653,7 @@
         <w:pStyle w:val="Descripcin"/>
         <w:jc w:val="both"/>
       </w:pPr>
-      <w:bookmarkStart w:id="116" w:name="_Toc196957960"/>
+      <w:bookmarkStart w:id="114" w:name="_Toc197023415"/>
       <w:r>
         <w:t xml:space="preserve">Fig. 2.7. </w:t>
       </w:r>
@@ -26788,7 +27665,7 @@
           <w:t>15</w:t>
         </w:r>
       </w:fldSimple>
-      <w:bookmarkStart w:id="117" w:name="_Toc196955781"/>
+      <w:bookmarkStart w:id="115" w:name="_Toc196955781"/>
       <w:r>
         <w:t xml:space="preserve">. </w:t>
       </w:r>
@@ -26799,8 +27676,8 @@
         </w:rPr>
         <w:t>Diagrama Entidad Relación</w:t>
       </w:r>
-      <w:bookmarkEnd w:id="116"/>
-      <w:bookmarkEnd w:id="117"/>
+      <w:bookmarkEnd w:id="114"/>
+      <w:bookmarkEnd w:id="115"/>
     </w:p>
     <w:p>
       <w:pPr>
@@ -26810,7 +27687,7 @@
       <w:r>
         <w:tab/>
       </w:r>
-      <w:bookmarkStart w:id="118" w:name="_Toc196957934"/>
+      <w:bookmarkStart w:id="116" w:name="_Toc196957934"/>
       <w:r>
         <w:t>2.</w:t>
       </w:r>
@@ -26823,7 +27700,7 @@
       <w:r>
         <w:t>Estimación de Costos</w:t>
       </w:r>
-      <w:bookmarkEnd w:id="118"/>
+      <w:bookmarkEnd w:id="116"/>
     </w:p>
     <w:p>
       <w:pPr>
@@ -26832,23 +27709,59 @@
       <w:r>
         <w:t xml:space="preserve">Para la estimación de costos del proyecto, se empleó la técnica </w:t>
       </w:r>
+      <w:proofErr w:type="spellStart"/>
       <w:r>
         <w:rPr>
           <w:b/>
           <w:bCs/>
         </w:rPr>
-        <w:t>Planning Poker</w:t>
-      </w:r>
-      <w:r>
-        <w:t xml:space="preserve"> combinada con la asignación de </w:t>
-      </w:r>
+        <w:t>Planning</w:t>
+      </w:r>
+      <w:proofErr w:type="spellEnd"/>
       <w:r>
         <w:rPr>
           <w:b/>
           <w:bCs/>
         </w:rPr>
-        <w:t>Story Points</w:t>
-      </w:r>
+        <w:t xml:space="preserve"> </w:t>
+      </w:r>
+      <w:proofErr w:type="spellStart"/>
+      <w:r>
+        <w:rPr>
+          <w:b/>
+          <w:bCs/>
+        </w:rPr>
+        <w:t>Poker</w:t>
+      </w:r>
+      <w:proofErr w:type="spellEnd"/>
+      <w:r>
+        <w:t xml:space="preserve"> combinada con la asignación de </w:t>
+      </w:r>
+      <w:proofErr w:type="spellStart"/>
+      <w:r>
+        <w:rPr>
+          <w:b/>
+          <w:bCs/>
+        </w:rPr>
+        <w:t>Story</w:t>
+      </w:r>
+      <w:proofErr w:type="spellEnd"/>
+      <w:r>
+        <w:rPr>
+          <w:b/>
+          <w:bCs/>
+        </w:rPr>
+        <w:t xml:space="preserve"> </w:t>
+      </w:r>
+      <w:proofErr w:type="spellStart"/>
+      <w:r>
+        <w:rPr>
+          <w:b/>
+          <w:bCs/>
+        </w:rPr>
+        <w:t>Points</w:t>
+      </w:r>
+      <w:proofErr w:type="spellEnd"/>
       <w:r>
         <w:t>.</w:t>
       </w:r>
@@ -26877,7 +27790,23 @@
         <w:t xml:space="preserve"> c</w:t>
       </w:r>
       <w:r>
-        <w:t>ada miembro del equipo asignó de manera individual un número de Story Points a cada funcionalidad o requisito identificado.</w:t>
+        <w:t xml:space="preserve">ada miembro del equipo asignó de manera individual un número de </w:t>
+      </w:r>
+      <w:proofErr w:type="spellStart"/>
+      <w:r>
+        <w:t>Story</w:t>
+      </w:r>
+      <w:proofErr w:type="spellEnd"/>
+      <w:r>
+        <w:t xml:space="preserve"> </w:t>
+      </w:r>
+      <w:proofErr w:type="spellStart"/>
+      <w:r>
+        <w:t>Points</w:t>
+      </w:r>
+      <w:proofErr w:type="spellEnd"/>
+      <w:r>
+        <w:t xml:space="preserve"> a cada funcionalidad o requisito identificado.</w:t>
       </w:r>
     </w:p>
     <w:p>
@@ -26920,7 +27849,39 @@
         <w:jc w:val="both"/>
       </w:pPr>
       <w:r>
-        <w:t>Posteriormente, se estableció una equivalencia entre los Story Points y las horas estimadas de trabajo en función de la velocidad promedio del equipo (cantidad de Story Points resueltos por sprint, proyectada a partir de trabajos similares y experiencia previa).</w:t>
+        <w:t xml:space="preserve">Posteriormente, se estableció una equivalencia entre los </w:t>
+      </w:r>
+      <w:proofErr w:type="spellStart"/>
+      <w:r>
+        <w:t>Story</w:t>
+      </w:r>
+      <w:proofErr w:type="spellEnd"/>
+      <w:r>
+        <w:t xml:space="preserve"> </w:t>
+      </w:r>
+      <w:proofErr w:type="spellStart"/>
+      <w:r>
+        <w:t>Points</w:t>
+      </w:r>
+      <w:proofErr w:type="spellEnd"/>
+      <w:r>
+        <w:t xml:space="preserve"> y las horas estimadas de trabajo en función de la velocidad promedio del equipo (cantidad de </w:t>
+      </w:r>
+      <w:proofErr w:type="spellStart"/>
+      <w:r>
+        <w:t>Story</w:t>
+      </w:r>
+      <w:proofErr w:type="spellEnd"/>
+      <w:r>
+        <w:t xml:space="preserve"> </w:t>
+      </w:r>
+      <w:proofErr w:type="spellStart"/>
+      <w:r>
+        <w:t>Points</w:t>
+      </w:r>
+      <w:proofErr w:type="spellEnd"/>
+      <w:r>
+        <w:t xml:space="preserve"> resueltos por sprint, proyectada a partir de trabajos similares y experiencia previa).</w:t>
       </w:r>
     </w:p>
     <w:p>
@@ -26934,7 +27895,15 @@
         <w:jc w:val="both"/>
       </w:pPr>
       <w:r>
-        <w:t xml:space="preserve">Siendo 1 Story Point </w:t>
+        <w:t xml:space="preserve">Siendo 1 </w:t>
+      </w:r>
+      <w:proofErr w:type="spellStart"/>
+      <w:r>
+        <w:t>Story</w:t>
+      </w:r>
+      <w:proofErr w:type="spellEnd"/>
+      <w:r>
+        <w:t xml:space="preserve"> Point </w:t>
       </w:r>
       <m:oMath>
         <m:r>
@@ -27081,8 +28050,13 @@
             <w:pPr>
               <w:jc w:val="both"/>
             </w:pPr>
-            <w:r>
-              <w:t xml:space="preserve">Hrs de trabajo </w:t>
+            <w:proofErr w:type="spellStart"/>
+            <w:r>
+              <w:t>Hrs</w:t>
+            </w:r>
+            <w:proofErr w:type="spellEnd"/>
+            <w:r>
+              <w:t xml:space="preserve"> de trabajo </w:t>
             </w:r>
           </w:p>
           <w:p>
@@ -27161,8 +28135,13 @@
               <w:jc w:val="both"/>
             </w:pPr>
             <w:r>
-              <w:t>26 Hrs</w:t>
-            </w:r>
+              <w:t xml:space="preserve">26 </w:t>
+            </w:r>
+            <w:proofErr w:type="spellStart"/>
+            <w:r>
+              <w:t>Hrs</w:t>
+            </w:r>
+            <w:proofErr w:type="spellEnd"/>
           </w:p>
         </w:tc>
       </w:tr>
@@ -27231,8 +28210,13 @@
               <w:jc w:val="both"/>
             </w:pPr>
             <w:r>
-              <w:t>10 Hrs</w:t>
-            </w:r>
+              <w:t xml:space="preserve">10 </w:t>
+            </w:r>
+            <w:proofErr w:type="spellStart"/>
+            <w:r>
+              <w:t>Hrs</w:t>
+            </w:r>
+            <w:proofErr w:type="spellEnd"/>
           </w:p>
         </w:tc>
       </w:tr>
@@ -27301,8 +28285,13 @@
               <w:jc w:val="both"/>
             </w:pPr>
             <w:r>
-              <w:t>4 Hrs</w:t>
-            </w:r>
+              <w:t xml:space="preserve">4 </w:t>
+            </w:r>
+            <w:proofErr w:type="spellStart"/>
+            <w:r>
+              <w:t>Hrs</w:t>
+            </w:r>
+            <w:proofErr w:type="spellEnd"/>
           </w:p>
         </w:tc>
       </w:tr>
@@ -27371,8 +28360,13 @@
               <w:jc w:val="both"/>
             </w:pPr>
             <w:r>
-              <w:t>26 Hrs</w:t>
-            </w:r>
+              <w:t xml:space="preserve">26 </w:t>
+            </w:r>
+            <w:proofErr w:type="spellStart"/>
+            <w:r>
+              <w:t>Hrs</w:t>
+            </w:r>
+            <w:proofErr w:type="spellEnd"/>
           </w:p>
         </w:tc>
       </w:tr>
@@ -27453,12 +28447,20 @@
         <w:pStyle w:val="Ttulo1"/>
         <w:jc w:val="both"/>
       </w:pPr>
-      <w:bookmarkStart w:id="119" w:name="_Toc196957935"/>
+      <w:bookmarkStart w:id="117" w:name="_Toc196957935"/>
       <w:r>
         <w:lastRenderedPageBreak/>
-        <w:t>Capitulo lll: Herramientas</w:t>
-      </w:r>
-      <w:bookmarkEnd w:id="119"/>
+        <w:t xml:space="preserve">Capitulo </w:t>
+      </w:r>
+      <w:proofErr w:type="spellStart"/>
+      <w:r>
+        <w:t>lll</w:t>
+      </w:r>
+      <w:proofErr w:type="spellEnd"/>
+      <w:r>
+        <w:t>: Herramientas</w:t>
+      </w:r>
+      <w:bookmarkEnd w:id="117"/>
     </w:p>
     <w:p>
       <w:pPr>
@@ -27559,6 +28561,7 @@
           <w:lang w:val="es-AR"/>
         </w:rPr>
       </w:pPr>
+      <w:proofErr w:type="spellStart"/>
       <w:r>
         <w:rPr>
           <w:b/>
@@ -27567,6 +28570,7 @@
         </w:rPr>
         <w:t>GanttProject</w:t>
       </w:r>
+      <w:proofErr w:type="spellEnd"/>
       <w:r>
         <w:rPr>
           <w:lang w:val="es-AR"/>
@@ -27589,6 +28593,7 @@
           <w:lang w:val="es-AR"/>
         </w:rPr>
       </w:pPr>
+      <w:proofErr w:type="spellStart"/>
       <w:r>
         <w:rPr>
           <w:b/>
@@ -27597,6 +28602,7 @@
         </w:rPr>
         <w:t>Figma</w:t>
       </w:r>
+      <w:proofErr w:type="spellEnd"/>
       <w:r>
         <w:rPr>
           <w:lang w:val="es-AR"/>
@@ -27637,7 +28643,21 @@
         <w:rPr>
           <w:lang w:val="es-AR"/>
         </w:rPr>
-        <w:t>: Utilizado para la gestión de tareas y sprints dentro del marco Scrum, facilitando la organización y seguimiento del backlog del producto.</w:t>
+        <w:t xml:space="preserve">: Utilizado para la gestión de tareas y </w:t>
+      </w:r>
+      <w:proofErr w:type="spellStart"/>
+      <w:r>
+        <w:rPr>
+          <w:lang w:val="es-AR"/>
+        </w:rPr>
+        <w:t>sprints</w:t>
+      </w:r>
+      <w:proofErr w:type="spellEnd"/>
+      <w:r>
+        <w:rPr>
+          <w:lang w:val="es-AR"/>
+        </w:rPr>
+        <w:t xml:space="preserve"> dentro del marco Scrum, facilitando la organización y seguimiento del backlog del producto.</w:t>
       </w:r>
     </w:p>
     <w:p>
@@ -27669,6 +28689,7 @@
         </w:rPr>
         <w:t xml:space="preserve">, </w:t>
       </w:r>
+      <w:proofErr w:type="spellStart"/>
       <w:r>
         <w:rPr>
           <w:b/>
@@ -27677,6 +28698,7 @@
         </w:rPr>
         <w:t>Brainstorming</w:t>
       </w:r>
+      <w:proofErr w:type="spellEnd"/>
       <w:r>
         <w:rPr>
           <w:lang w:val="es-AR"/>
@@ -27719,7 +28741,25 @@
           <w:bCs/>
           <w:lang w:val="es-AR"/>
         </w:rPr>
-        <w:t>Google Docs:</w:t>
+        <w:t xml:space="preserve">Google </w:t>
+      </w:r>
+      <w:proofErr w:type="spellStart"/>
+      <w:r>
+        <w:rPr>
+          <w:b/>
+          <w:bCs/>
+          <w:lang w:val="es-AR"/>
+        </w:rPr>
+        <w:t>Docs</w:t>
+      </w:r>
+      <w:proofErr w:type="spellEnd"/>
+      <w:r>
+        <w:rPr>
+          <w:b/>
+          <w:bCs/>
+          <w:lang w:val="es-AR"/>
+        </w:rPr>
+        <w:t>:</w:t>
       </w:r>
       <w:r>
         <w:rPr>
@@ -27757,12 +28797,14 @@
         </w:rPr>
         <w:t xml:space="preserve">Plataforma utilizada para el control de versiones del código fuente y la colaboración entre los integrantes del equipo. Permitió mantener un repositorio centralizado, gestionar </w:t>
       </w:r>
+      <w:proofErr w:type="spellStart"/>
       <w:r>
         <w:rPr>
           <w:lang w:val="es-AR"/>
         </w:rPr>
         <w:t>issues</w:t>
       </w:r>
+      <w:proofErr w:type="spellEnd"/>
       <w:r>
         <w:rPr>
           <w:lang w:val="es-AR"/>
@@ -27793,7 +28835,21 @@
         <w:rPr>
           <w:lang w:val="es-AR"/>
         </w:rPr>
-        <w:t>: Utilizado por uno de los integrantes del equipo para hostear y gestionar una base de datos distribuida, lo cual permitió el acceso remoto y simultáneo a los datos durante el desarrollo colaborativo.</w:t>
+        <w:t xml:space="preserve">: Utilizado por uno de los integrantes del equipo para </w:t>
+      </w:r>
+      <w:proofErr w:type="spellStart"/>
+      <w:r>
+        <w:rPr>
+          <w:lang w:val="es-AR"/>
+        </w:rPr>
+        <w:t>hostear</w:t>
+      </w:r>
+      <w:proofErr w:type="spellEnd"/>
+      <w:r>
+        <w:rPr>
+          <w:lang w:val="es-AR"/>
+        </w:rPr>
+        <w:t xml:space="preserve"> y gestionar una base de datos distribuida, lo cual permitió el acceso remoto y simultáneo a los datos durante el desarrollo colaborativo.</w:t>
       </w:r>
     </w:p>
     <w:p>
@@ -27881,12 +28937,12 @@
         <w:pStyle w:val="Ttulo1"/>
         <w:jc w:val="both"/>
       </w:pPr>
-      <w:bookmarkStart w:id="120" w:name="_Toc196957936"/>
+      <w:bookmarkStart w:id="118" w:name="_Toc196957936"/>
       <w:r>
         <w:lastRenderedPageBreak/>
         <w:t>Resultados</w:t>
       </w:r>
-      <w:bookmarkEnd w:id="120"/>
+      <w:bookmarkEnd w:id="118"/>
     </w:p>
     <w:p>
       <w:pPr>
@@ -27898,14 +28954,24 @@
       <w:r>
         <w:t xml:space="preserve">omo resultado obtenemos los siguientes prototipos de pantalla, generados en base a la </w:t>
       </w:r>
+      <w:proofErr w:type="spellStart"/>
       <w:r>
         <w:t>educción</w:t>
       </w:r>
+      <w:proofErr w:type="spellEnd"/>
       <w:r>
         <w:t xml:space="preserve"> de requerimientos</w:t>
       </w:r>
       <w:r>
-        <w:t xml:space="preserve"> utilizando la aplicación Figma.</w:t>
+        <w:t xml:space="preserve"> utilizando la aplicación </w:t>
+      </w:r>
+      <w:proofErr w:type="spellStart"/>
+      <w:r>
+        <w:t>Figma</w:t>
+      </w:r>
+      <w:proofErr w:type="spellEnd"/>
+      <w:r>
+        <w:t>.</w:t>
       </w:r>
     </w:p>
     <w:p>
@@ -27922,11 +28988,11 @@
         </w:numPr>
         <w:jc w:val="both"/>
       </w:pPr>
-      <w:bookmarkStart w:id="121" w:name="_Toc196957937"/>
+      <w:bookmarkStart w:id="119" w:name="_Toc196957937"/>
       <w:r>
         <w:t>Esquema de Colores Definido</w:t>
       </w:r>
-      <w:bookmarkEnd w:id="121"/>
+      <w:bookmarkEnd w:id="119"/>
     </w:p>
     <w:p>
       <w:pPr>
@@ -27979,8 +29045,8 @@
         <w:pStyle w:val="Descripcin"/>
         <w:jc w:val="left"/>
       </w:pPr>
-      <w:bookmarkStart w:id="122" w:name="_Toc196773355"/>
-      <w:bookmarkStart w:id="123" w:name="_Toc196958127"/>
+      <w:bookmarkStart w:id="120" w:name="_Toc196773355"/>
+      <w:bookmarkStart w:id="121" w:name="_Toc196958127"/>
       <w:r>
         <w:t xml:space="preserve">Fig. 4. </w:t>
       </w:r>
@@ -28002,8 +29068,8 @@
         </w:rPr>
         <w:t>Esquema de Colores Definido para el Sistema</w:t>
       </w:r>
-      <w:bookmarkEnd w:id="122"/>
-      <w:bookmarkEnd w:id="123"/>
+      <w:bookmarkEnd w:id="120"/>
+      <w:bookmarkEnd w:id="121"/>
     </w:p>
     <w:p>
       <w:pPr>
@@ -28014,12 +29080,12 @@
         </w:numPr>
         <w:jc w:val="both"/>
       </w:pPr>
-      <w:bookmarkStart w:id="124" w:name="_Toc196957938"/>
+      <w:bookmarkStart w:id="122" w:name="_Toc196957938"/>
       <w:r>
         <w:lastRenderedPageBreak/>
         <w:t>Pantalla de Inicio de Sesión</w:t>
       </w:r>
-      <w:bookmarkEnd w:id="124"/>
+      <w:bookmarkEnd w:id="122"/>
     </w:p>
     <w:p>
       <w:pPr>
@@ -28072,8 +29138,8 @@
         <w:pStyle w:val="Descripcin"/>
         <w:jc w:val="left"/>
       </w:pPr>
-      <w:bookmarkStart w:id="125" w:name="_Toc196773356"/>
-      <w:bookmarkStart w:id="126" w:name="_Toc196958128"/>
+      <w:bookmarkStart w:id="123" w:name="_Toc196773356"/>
+      <w:bookmarkStart w:id="124" w:name="_Toc196958128"/>
       <w:r>
         <w:t xml:space="preserve">Fig. 4. </w:t>
       </w:r>
@@ -28095,8 +29161,8 @@
         </w:rPr>
         <w:t>Pantalla de Inicio de Sesión del Sistema</w:t>
       </w:r>
-      <w:bookmarkEnd w:id="125"/>
-      <w:bookmarkEnd w:id="126"/>
+      <w:bookmarkEnd w:id="123"/>
+      <w:bookmarkEnd w:id="124"/>
     </w:p>
     <w:p>
       <w:pPr>
@@ -28106,12 +29172,12 @@
           <w:numId w:val="1"/>
         </w:numPr>
       </w:pPr>
-      <w:bookmarkStart w:id="127" w:name="_Toc196957939"/>
+      <w:bookmarkStart w:id="125" w:name="_Toc196957939"/>
       <w:r>
         <w:lastRenderedPageBreak/>
         <w:t>Pantalla de Bienvenida con todos los botones disponibles</w:t>
       </w:r>
-      <w:bookmarkEnd w:id="127"/>
+      <w:bookmarkEnd w:id="125"/>
     </w:p>
     <w:p>
       <w:pPr>
@@ -28168,8 +29234,8 @@
           <w:bCs w:val="0"/>
         </w:rPr>
       </w:pPr>
-      <w:bookmarkStart w:id="128" w:name="_Toc196773357"/>
-      <w:bookmarkStart w:id="129" w:name="_Toc196958129"/>
+      <w:bookmarkStart w:id="126" w:name="_Toc196773357"/>
+      <w:bookmarkStart w:id="127" w:name="_Toc196958129"/>
       <w:r>
         <w:t xml:space="preserve">Fig. 4. </w:t>
       </w:r>
@@ -28191,8 +29257,8 @@
         </w:rPr>
         <w:t>Pantalla de Bienvenida del Sistema con todas las Opciones Disponibles</w:t>
       </w:r>
-      <w:bookmarkEnd w:id="128"/>
-      <w:bookmarkEnd w:id="129"/>
+      <w:bookmarkEnd w:id="126"/>
+      <w:bookmarkEnd w:id="127"/>
     </w:p>
     <w:p>
       <w:pPr>
@@ -28207,12 +29273,12 @@
         <w:pStyle w:val="Ttulo1"/>
         <w:jc w:val="both"/>
       </w:pPr>
-      <w:bookmarkStart w:id="130" w:name="_Toc196957940"/>
+      <w:bookmarkStart w:id="128" w:name="_Toc196957940"/>
       <w:r>
         <w:lastRenderedPageBreak/>
         <w:t>Conclusiones</w:t>
       </w:r>
-      <w:bookmarkEnd w:id="130"/>
+      <w:bookmarkEnd w:id="128"/>
     </w:p>
     <w:p>
       <w:pPr>
@@ -28263,7 +29329,23 @@
         <w:t>L</w:t>
       </w:r>
       <w:r>
-        <w:t xml:space="preserve">a implementación de herramientas de diseño y gestión de proyectos, como draw.io, GanttProject y Figma, permitió una visualización clara y un seguimiento efectivo del progreso. </w:t>
+        <w:t xml:space="preserve">a implementación de herramientas de diseño y gestión de proyectos, como draw.io, </w:t>
+      </w:r>
+      <w:proofErr w:type="spellStart"/>
+      <w:r>
+        <w:t>GanttProject</w:t>
+      </w:r>
+      <w:proofErr w:type="spellEnd"/>
+      <w:r>
+        <w:t xml:space="preserve"> y </w:t>
+      </w:r>
+      <w:proofErr w:type="spellStart"/>
+      <w:r>
+        <w:t>Figma</w:t>
+      </w:r>
+      <w:proofErr w:type="spellEnd"/>
+      <w:r>
+        <w:t xml:space="preserve">, permitió una visualización clara y un seguimiento efectivo del progreso. </w:t>
       </w:r>
     </w:p>
     <w:p>
@@ -28305,7 +29387,21 @@
         <w:rPr>
           <w:lang w:val="es-AR"/>
         </w:rPr>
-        <w:t>, así como la comprensión del sistema por futuros desarrolladores o stakeholders.</w:t>
+        <w:t xml:space="preserve">, así como la comprensión del sistema por futuros desarrolladores o </w:t>
+      </w:r>
+      <w:proofErr w:type="spellStart"/>
+      <w:r>
+        <w:rPr>
+          <w:lang w:val="es-AR"/>
+        </w:rPr>
+        <w:t>stakeholders</w:t>
+      </w:r>
+      <w:proofErr w:type="spellEnd"/>
+      <w:r>
+        <w:rPr>
+          <w:lang w:val="es-AR"/>
+        </w:rPr>
+        <w:t>.</w:t>
       </w:r>
     </w:p>
     <w:p>
@@ -28352,12 +29448,12 @@
         <w:pStyle w:val="Ttulo2"/>
         <w:jc w:val="both"/>
       </w:pPr>
-      <w:bookmarkStart w:id="131" w:name="_Toc196957941"/>
+      <w:bookmarkStart w:id="129" w:name="_Toc196957941"/>
       <w:r>
         <w:lastRenderedPageBreak/>
         <w:t>Bibliografía</w:t>
       </w:r>
-      <w:bookmarkEnd w:id="131"/>
+      <w:bookmarkEnd w:id="129"/>
     </w:p>
     <w:p>
       <w:pPr>
@@ -28427,7 +29523,31 @@
         <w:jc w:val="both"/>
       </w:pPr>
       <w:r>
-        <w:t xml:space="preserve">A. Silberschatz, H. F. Korth, y S. Sudarshan, </w:t>
+        <w:t xml:space="preserve">A. </w:t>
+      </w:r>
+      <w:proofErr w:type="spellStart"/>
+      <w:r>
+        <w:t>Silberschatz</w:t>
+      </w:r>
+      <w:proofErr w:type="spellEnd"/>
+      <w:r>
+        <w:t xml:space="preserve">, H. F. </w:t>
+      </w:r>
+      <w:proofErr w:type="spellStart"/>
+      <w:r>
+        <w:t>Korth</w:t>
+      </w:r>
+      <w:proofErr w:type="spellEnd"/>
+      <w:r>
+        <w:t xml:space="preserve">, y S. </w:t>
+      </w:r>
+      <w:proofErr w:type="spellStart"/>
+      <w:r>
+        <w:t>Sudarshan</w:t>
+      </w:r>
+      <w:proofErr w:type="spellEnd"/>
+      <w:r>
+        <w:t xml:space="preserve">, </w:t>
       </w:r>
       <w:r>
         <w:rPr>
@@ -28450,15 +29570,48 @@
         <w:jc w:val="both"/>
       </w:pPr>
       <w:r>
-        <w:t xml:space="preserve">L. Bass, P. Clements, y R. Kazman, </w:t>
+        <w:t xml:space="preserve">L. Bass, P. Clements, y R. </w:t>
+      </w:r>
+      <w:proofErr w:type="spellStart"/>
+      <w:r>
+        <w:t>Kazman</w:t>
+      </w:r>
+      <w:proofErr w:type="spellEnd"/>
+      <w:r>
+        <w:t xml:space="preserve">, </w:t>
       </w:r>
       <w:r>
         <w:rPr>
           <w:i/>
           <w:iCs/>
         </w:rPr>
-        <w:t>Software Architecture in Practice</w:t>
-      </w:r>
+        <w:t xml:space="preserve">Software </w:t>
+      </w:r>
+      <w:proofErr w:type="spellStart"/>
+      <w:r>
+        <w:rPr>
+          <w:i/>
+          <w:iCs/>
+        </w:rPr>
+        <w:t>Architecture</w:t>
+      </w:r>
+      <w:proofErr w:type="spellEnd"/>
+      <w:r>
+        <w:rPr>
+          <w:i/>
+          <w:iCs/>
+        </w:rPr>
+        <w:t xml:space="preserve"> in </w:t>
+      </w:r>
+      <w:proofErr w:type="spellStart"/>
+      <w:r>
+        <w:rPr>
+          <w:i/>
+          <w:iCs/>
+        </w:rPr>
+        <w:t>Practice</w:t>
+      </w:r>
+      <w:proofErr w:type="spellEnd"/>
       <w:r>
         <w:t>, 3ª ed., Addison-Wesley, 2012.</w:t>
       </w:r>
@@ -28473,7 +29626,15 @@
         <w:jc w:val="both"/>
       </w:pPr>
       <w:r>
-        <w:t xml:space="preserve">C. Larman, </w:t>
+        <w:t xml:space="preserve">C. </w:t>
+      </w:r>
+      <w:proofErr w:type="spellStart"/>
+      <w:r>
+        <w:t>Larman</w:t>
+      </w:r>
+      <w:proofErr w:type="spellEnd"/>
+      <w:r>
+        <w:t xml:space="preserve">, </w:t>
       </w:r>
       <w:r>
         <w:rPr>
@@ -28565,7 +29726,15 @@
         <w:jc w:val="both"/>
       </w:pPr>
       <w:r>
-        <w:t xml:space="preserve">L. Gómez Solís y J. A. Carruthers, </w:t>
+        <w:t xml:space="preserve">L. Gómez Solís y J. A. </w:t>
+      </w:r>
+      <w:proofErr w:type="spellStart"/>
+      <w:r>
+        <w:t>Carruthers</w:t>
+      </w:r>
+      <w:proofErr w:type="spellEnd"/>
+      <w:r>
+        <w:t xml:space="preserve">, </w:t>
       </w:r>
       <w:r>
         <w:rPr>
@@ -28599,13 +29768,81 @@
           <w:iCs/>
           <w:lang w:val="en-GB"/>
         </w:rPr>
-        <w:t>Plantillas de Diagramas de Secuencia de Ingieniería del Software 1</w:t>
-      </w:r>
-      <w:r>
-        <w:rPr>
+        <w:t xml:space="preserve">Plantillas de </w:t>
+      </w:r>
+      <w:proofErr w:type="spellStart"/>
+      <w:r>
+        <w:rPr>
+          <w:i/>
+          <w:iCs/>
           <w:lang w:val="en-GB"/>
         </w:rPr>
-        <w:t>, Material de clase, 2021.</w:t>
+        <w:t>Diagramas</w:t>
+      </w:r>
+      <w:proofErr w:type="spellEnd"/>
+      <w:r>
+        <w:rPr>
+          <w:i/>
+          <w:iCs/>
+          <w:lang w:val="en-GB"/>
+        </w:rPr>
+        <w:t xml:space="preserve"> de </w:t>
+      </w:r>
+      <w:proofErr w:type="spellStart"/>
+      <w:r>
+        <w:rPr>
+          <w:i/>
+          <w:iCs/>
+          <w:lang w:val="en-GB"/>
+        </w:rPr>
+        <w:t>Secuencia</w:t>
+      </w:r>
+      <w:proofErr w:type="spellEnd"/>
+      <w:r>
+        <w:rPr>
+          <w:i/>
+          <w:iCs/>
+          <w:lang w:val="en-GB"/>
+        </w:rPr>
+        <w:t xml:space="preserve"> de </w:t>
+      </w:r>
+      <w:proofErr w:type="spellStart"/>
+      <w:r>
+        <w:rPr>
+          <w:i/>
+          <w:iCs/>
+          <w:lang w:val="en-GB"/>
+        </w:rPr>
+        <w:t>Ingieniería</w:t>
+      </w:r>
+      <w:proofErr w:type="spellEnd"/>
+      <w:r>
+        <w:rPr>
+          <w:i/>
+          <w:iCs/>
+          <w:lang w:val="en-GB"/>
+        </w:rPr>
+        <w:t xml:space="preserve"> del Software 1</w:t>
+      </w:r>
+      <w:r>
+        <w:rPr>
+          <w:lang w:val="en-GB"/>
+        </w:rPr>
+        <w:t xml:space="preserve">, Material de </w:t>
+      </w:r>
+      <w:proofErr w:type="spellStart"/>
+      <w:r>
+        <w:rPr>
+          <w:lang w:val="en-GB"/>
+        </w:rPr>
+        <w:t>clase</w:t>
+      </w:r>
+      <w:proofErr w:type="spellEnd"/>
+      <w:r>
+        <w:rPr>
+          <w:lang w:val="en-GB"/>
+        </w:rPr>
+        <w:t>, 2021.</w:t>
       </w:r>
       <w:r>
         <w:rPr>
@@ -28624,12 +29861,12 @@
         <w:ind w:left="720"/>
         <w:jc w:val="both"/>
       </w:pPr>
-      <w:bookmarkStart w:id="132" w:name="_Toc196957942"/>
+      <w:bookmarkStart w:id="130" w:name="_Toc196957942"/>
       <w:r>
         <w:lastRenderedPageBreak/>
         <w:t>Anexos</w:t>
       </w:r>
-      <w:bookmarkEnd w:id="132"/>
+      <w:bookmarkEnd w:id="130"/>
     </w:p>
     <w:p>
       <w:pPr>
@@ -31532,7 +32769,6 @@
   <w:style w:type="character" w:default="1" w:styleId="Fuentedeprrafopredeter">
     <w:name w:val="Default Paragraph Font"/>
     <w:uiPriority w:val="1"/>
-    <w:semiHidden/>
     <w:unhideWhenUsed/>
   </w:style>
   <w:style w:type="table" w:default="1" w:styleId="Tablanormal">

</xml_diff>